<commit_message>
updates to diversity deck
</commit_message>
<xml_diff>
--- a/Include and Optimize Diverse Talent Notes.docx
+++ b/Include and Optimize Diverse Talent Notes.docx
@@ -398,6 +398,30 @@
       <w:pPr>
         <w:pStyle w:val="ListParagraph"/>
         <w:ind w:left="144"/>
+        <w:rPr>
+          <w:b/>
+          <w:bCs/>
+          <w:sz w:val="28"/>
+          <w:szCs w:val="28"/>
+        </w:rPr>
+      </w:pPr>
+    </w:p>
+    <w:p>
+      <w:pPr>
+        <w:pStyle w:val="ListParagraph"/>
+        <w:ind w:left="144"/>
+        <w:rPr>
+          <w:b/>
+          <w:bCs/>
+          <w:sz w:val="28"/>
+          <w:szCs w:val="28"/>
+        </w:rPr>
+      </w:pPr>
+    </w:p>
+    <w:p>
+      <w:pPr>
+        <w:pStyle w:val="ListParagraph"/>
+        <w:ind w:left="144"/>
         <w:jc w:val="center"/>
         <w:rPr>
           <w:sz w:val="52"/>
@@ -503,6 +527,7 @@
           <w:ilvl w:val="0"/>
           <w:numId w:val="8"/>
         </w:numPr>
+        <w:spacing w:line="240" w:lineRule="auto"/>
       </w:pPr>
       <w:r>
         <w:t>Do they have the same work ethic as you?</w:t>
@@ -515,6 +540,7 @@
           <w:ilvl w:val="0"/>
           <w:numId w:val="8"/>
         </w:numPr>
+        <w:spacing w:line="240" w:lineRule="auto"/>
       </w:pPr>
       <w:r>
         <w:t xml:space="preserve">Do you </w:t>
@@ -535,6 +561,7 @@
           <w:ilvl w:val="0"/>
           <w:numId w:val="8"/>
         </w:numPr>
+        <w:spacing w:line="240" w:lineRule="auto"/>
       </w:pPr>
       <w:r>
         <w:t>Are you alike in many ways?</w:t>
@@ -547,6 +574,7 @@
           <w:ilvl w:val="0"/>
           <w:numId w:val="8"/>
         </w:numPr>
+        <w:spacing w:line="240" w:lineRule="auto"/>
       </w:pPr>
       <w:r>
         <w:t>Do you know them better than others?</w:t>
@@ -559,6 +587,7 @@
           <w:ilvl w:val="0"/>
           <w:numId w:val="8"/>
         </w:numPr>
+        <w:spacing w:line="240" w:lineRule="auto"/>
       </w:pPr>
       <w:r>
         <w:t>Do they usually feel like safe choices?</w:t>
@@ -733,94 +762,238 @@
         <w:lastRenderedPageBreak/>
         <w:t>(Slide 7) - Pack Activity</w:t>
       </w:r>
-    </w:p>
-    <w:p>
+      <w:r>
+        <w:rPr>
+          <w:sz w:val="28"/>
+          <w:szCs w:val="28"/>
+        </w:rPr>
+        <w:t xml:space="preserve"> - </w:t>
+      </w:r>
       <w:r>
         <w:t>Pack Activity (10 minutes)</w:t>
       </w:r>
     </w:p>
     <w:p>
       <w:pPr>
-        <w:rPr>
-          <w:b/>
-          <w:bCs/>
-        </w:rPr>
-      </w:pPr>
-      <w:r>
-        <w:rPr>
-          <w:b/>
-          <w:bCs/>
-        </w:rPr>
-        <w:t>Instructions:</w:t>
-      </w:r>
-    </w:p>
-    <w:p>
-      <w:r>
-        <w:t>1. Have three flipcharts placed in different parts of the room. Label one “Human”,</w:t>
-      </w:r>
-      <w:r>
-        <w:t xml:space="preserve"> </w:t>
-      </w:r>
-      <w:r>
+        <w:pStyle w:val="ListParagraph"/>
+        <w:numPr>
+          <w:ilvl w:val="0"/>
+          <w:numId w:val="19"/>
+        </w:numPr>
+        <w:spacing w:after="0" w:line="276" w:lineRule="auto"/>
+        <w:rPr>
+          <w:sz w:val="22"/>
+          <w:szCs w:val="22"/>
+        </w:rPr>
+      </w:pPr>
+      <w:r>
+        <w:rPr>
+          <w:sz w:val="22"/>
+          <w:szCs w:val="22"/>
+        </w:rPr>
+        <w:t>Have three flipcharts placed in different parts of the room. Label one “Human”,</w:t>
+      </w:r>
+      <w:r>
+        <w:rPr>
+          <w:sz w:val="22"/>
+          <w:szCs w:val="22"/>
+        </w:rPr>
+        <w:t xml:space="preserve"> </w:t>
+      </w:r>
+      <w:r>
+        <w:rPr>
+          <w:sz w:val="22"/>
+          <w:szCs w:val="22"/>
+        </w:rPr>
         <w:t>one “Cultural”, and one “Organizational.” Have one staff member assigned to</w:t>
       </w:r>
       <w:r>
-        <w:t xml:space="preserve"> </w:t>
-      </w:r>
-      <w:r>
+        <w:rPr>
+          <w:sz w:val="22"/>
+          <w:szCs w:val="22"/>
+        </w:rPr>
+        <w:t xml:space="preserve"> </w:t>
+      </w:r>
+      <w:r>
+        <w:rPr>
+          <w:sz w:val="22"/>
+          <w:szCs w:val="22"/>
+        </w:rPr>
         <w:t>each flipchart to write answers.</w:t>
       </w:r>
     </w:p>
     <w:p>
-      <w:r>
-        <w:t>2. Divide the pack into three mixed groups (count off 1,2,3, 1,2,3, etc.).</w:t>
-      </w:r>
-    </w:p>
-    <w:p>
-      <w:r>
-        <w:t>3. Have each group go to one flipchart. Allow 30 seconds to write down as many</w:t>
-      </w:r>
-    </w:p>
-    <w:p>
-      <w:r>
+      <w:pPr>
+        <w:pStyle w:val="ListParagraph"/>
+        <w:numPr>
+          <w:ilvl w:val="0"/>
+          <w:numId w:val="19"/>
+        </w:numPr>
+        <w:spacing w:after="0" w:line="276" w:lineRule="auto"/>
+        <w:rPr>
+          <w:sz w:val="22"/>
+          <w:szCs w:val="22"/>
+        </w:rPr>
+      </w:pPr>
+      <w:r>
+        <w:rPr>
+          <w:sz w:val="22"/>
+          <w:szCs w:val="22"/>
+        </w:rPr>
+        <w:t>Divide the pack into three mixed groups (count off 1,2,3, 1,2,3, etc.).</w:t>
+      </w:r>
+    </w:p>
+    <w:p>
+      <w:pPr>
+        <w:pStyle w:val="ListParagraph"/>
+        <w:numPr>
+          <w:ilvl w:val="0"/>
+          <w:numId w:val="19"/>
+        </w:numPr>
+        <w:spacing w:after="0" w:line="276" w:lineRule="auto"/>
+        <w:rPr>
+          <w:sz w:val="22"/>
+          <w:szCs w:val="22"/>
+        </w:rPr>
+      </w:pPr>
+      <w:r>
+        <w:rPr>
+          <w:sz w:val="22"/>
+          <w:szCs w:val="22"/>
+        </w:rPr>
+        <w:t>Have each group go to one flipchart. Allow 30 seconds to write down as many</w:t>
+      </w:r>
+      <w:r>
+        <w:rPr>
+          <w:sz w:val="22"/>
+          <w:szCs w:val="22"/>
+        </w:rPr>
+        <w:t xml:space="preserve"> </w:t>
+      </w:r>
+      <w:r>
+        <w:rPr>
+          <w:sz w:val="22"/>
+          <w:szCs w:val="22"/>
+        </w:rPr>
         <w:t>different characteristics in that category that they can think of.</w:t>
       </w:r>
     </w:p>
     <w:p>
-      <w:r>
-        <w:t>4. Rotate and allow 30 seconds for additions.</w:t>
-      </w:r>
-    </w:p>
-    <w:p>
-      <w:r>
-        <w:lastRenderedPageBreak/>
-        <w:t>5. Rotate a third time for the next group to add any additions, again in 30 seconds.</w:t>
-      </w:r>
-    </w:p>
-    <w:p>
-      <w:r>
-        <w:t xml:space="preserve">6. Have the groups return to their </w:t>
-      </w:r>
-      <w:r>
+      <w:pPr>
+        <w:pStyle w:val="ListParagraph"/>
+        <w:numPr>
+          <w:ilvl w:val="0"/>
+          <w:numId w:val="19"/>
+        </w:numPr>
+        <w:spacing w:after="0" w:line="276" w:lineRule="auto"/>
+        <w:rPr>
+          <w:sz w:val="22"/>
+          <w:szCs w:val="22"/>
+        </w:rPr>
+      </w:pPr>
+      <w:r>
+        <w:rPr>
+          <w:sz w:val="22"/>
+          <w:szCs w:val="22"/>
+        </w:rPr>
+        <w:t>Rotate and allow 30 seconds for additions.</w:t>
+      </w:r>
+    </w:p>
+    <w:p>
+      <w:pPr>
+        <w:pStyle w:val="ListParagraph"/>
+        <w:numPr>
+          <w:ilvl w:val="0"/>
+          <w:numId w:val="19"/>
+        </w:numPr>
+        <w:spacing w:after="0" w:line="276" w:lineRule="auto"/>
+        <w:rPr>
+          <w:sz w:val="22"/>
+          <w:szCs w:val="22"/>
+        </w:rPr>
+      </w:pPr>
+      <w:r>
+        <w:rPr>
+          <w:sz w:val="22"/>
+          <w:szCs w:val="22"/>
+        </w:rPr>
+        <w:t>Rotate a third time for the next group to add any additions, again in 30 seconds.</w:t>
+      </w:r>
+    </w:p>
+    <w:p>
+      <w:pPr>
+        <w:pStyle w:val="ListParagraph"/>
+        <w:numPr>
+          <w:ilvl w:val="0"/>
+          <w:numId w:val="19"/>
+        </w:numPr>
+        <w:spacing w:after="0" w:line="276" w:lineRule="auto"/>
+        <w:rPr>
+          <w:sz w:val="22"/>
+          <w:szCs w:val="22"/>
+        </w:rPr>
+      </w:pPr>
+      <w:r>
+        <w:rPr>
+          <w:sz w:val="22"/>
+          <w:szCs w:val="22"/>
+        </w:rPr>
+        <w:t xml:space="preserve">Have the groups return to their </w:t>
+      </w:r>
+      <w:r>
+        <w:rPr>
+          <w:sz w:val="22"/>
+          <w:szCs w:val="22"/>
+        </w:rPr>
         <w:t>seats and</w:t>
       </w:r>
       <w:r>
+        <w:rPr>
+          <w:sz w:val="22"/>
+          <w:szCs w:val="22"/>
+        </w:rPr>
         <w:t xml:space="preserve"> have supporting staff bring the charts</w:t>
       </w:r>
       <w:r>
-        <w:t xml:space="preserve"> </w:t>
-      </w:r>
-      <w:r>
+        <w:rPr>
+          <w:sz w:val="22"/>
+          <w:szCs w:val="22"/>
+        </w:rPr>
+        <w:t xml:space="preserve"> </w:t>
+      </w:r>
+      <w:r>
+        <w:rPr>
+          <w:sz w:val="22"/>
+          <w:szCs w:val="22"/>
+        </w:rPr>
         <w:t>to the presenter. Make sure the characteristics in the sections below are</w:t>
       </w:r>
-    </w:p>
-    <w:p>
-      <w:r>
+      <w:r>
+        <w:rPr>
+          <w:sz w:val="22"/>
+          <w:szCs w:val="22"/>
+        </w:rPr>
+        <w:t xml:space="preserve"> </w:t>
+      </w:r>
+      <w:r>
+        <w:rPr>
+          <w:sz w:val="22"/>
+          <w:szCs w:val="22"/>
+        </w:rPr>
         <w:t>mentioned and are in the appropriate category; if not, ask the staff members to</w:t>
       </w:r>
-    </w:p>
-    <w:p>
-      <w:r>
+      <w:r>
+        <w:rPr>
+          <w:sz w:val="22"/>
+          <w:szCs w:val="22"/>
+        </w:rPr>
+        <w:t xml:space="preserve"> </w:t>
+      </w:r>
+      <w:r>
+        <w:rPr>
+          <w:sz w:val="22"/>
+          <w:szCs w:val="22"/>
+        </w:rPr>
         <w:t>add them to the flipcharts.</w:t>
       </w:r>
     </w:p>
@@ -1740,88 +1913,225 @@
       </w:r>
     </w:p>
     <w:p>
-      <w:r>
+      <w:pPr>
+        <w:spacing w:line="240" w:lineRule="auto"/>
+        <w:rPr>
+          <w:sz w:val="22"/>
+          <w:szCs w:val="22"/>
+        </w:rPr>
+      </w:pPr>
+      <w:r>
+        <w:rPr>
+          <w:sz w:val="22"/>
+          <w:szCs w:val="22"/>
+        </w:rPr>
         <w:t>What do—and what can—you know about someone, right away?</w:t>
       </w:r>
     </w:p>
     <w:p>
-      <w:r>
+      <w:pPr>
+        <w:spacing w:line="240" w:lineRule="auto"/>
+        <w:rPr>
+          <w:sz w:val="22"/>
+          <w:szCs w:val="22"/>
+        </w:rPr>
+      </w:pPr>
+      <w:r>
+        <w:rPr>
+          <w:sz w:val="22"/>
+          <w:szCs w:val="22"/>
+        </w:rPr>
         <w:t>Have you ever assumed something about a person and been completely wrong? Many of us</w:t>
       </w:r>
       <w:r>
-        <w:t xml:space="preserve"> </w:t>
-      </w:r>
-      <w:r>
+        <w:rPr>
+          <w:sz w:val="22"/>
+          <w:szCs w:val="22"/>
+        </w:rPr>
+        <w:t xml:space="preserve"> </w:t>
+      </w:r>
+      <w:r>
+        <w:rPr>
+          <w:sz w:val="22"/>
+          <w:szCs w:val="22"/>
+        </w:rPr>
         <w:t>have!</w:t>
       </w:r>
     </w:p>
     <w:p>
-      <w:r>
+      <w:pPr>
+        <w:spacing w:line="240" w:lineRule="auto"/>
+        <w:rPr>
+          <w:sz w:val="22"/>
+          <w:szCs w:val="22"/>
+        </w:rPr>
+      </w:pPr>
+      <w:r>
+        <w:rPr>
+          <w:sz w:val="22"/>
+          <w:szCs w:val="22"/>
+        </w:rPr>
         <w:t>Diversity is multidimensional. There are certain aspects of everyone that we can’t see or</w:t>
       </w:r>
       <w:r>
-        <w:t xml:space="preserve"> </w:t>
-      </w:r>
-      <w:r>
+        <w:rPr>
+          <w:sz w:val="22"/>
+          <w:szCs w:val="22"/>
+        </w:rPr>
+        <w:t xml:space="preserve"> </w:t>
+      </w:r>
+      <w:r>
+        <w:rPr>
+          <w:sz w:val="22"/>
+          <w:szCs w:val="22"/>
+        </w:rPr>
         <w:t>hear, and what constitutes diversity is different for every group. It might depend on the</w:t>
       </w:r>
       <w:r>
-        <w:t xml:space="preserve"> </w:t>
-      </w:r>
-      <w:r>
+        <w:rPr>
+          <w:sz w:val="22"/>
+          <w:szCs w:val="22"/>
+        </w:rPr>
+        <w:t xml:space="preserve"> </w:t>
+      </w:r>
+      <w:r>
+        <w:rPr>
+          <w:sz w:val="22"/>
+          <w:szCs w:val="22"/>
+        </w:rPr>
         <w:t>local population in the community itself. A small rural town might have different</w:t>
       </w:r>
       <w:r>
-        <w:t xml:space="preserve"> </w:t>
-      </w:r>
-      <w:r>
+        <w:rPr>
+          <w:sz w:val="22"/>
+          <w:szCs w:val="22"/>
+        </w:rPr>
+        <w:t xml:space="preserve"> </w:t>
+      </w:r>
+      <w:r>
+        <w:rPr>
+          <w:sz w:val="22"/>
+          <w:szCs w:val="22"/>
+        </w:rPr>
         <w:t>differences than an urban community.</w:t>
       </w:r>
     </w:p>
     <w:p>
-      <w:r>
+      <w:pPr>
+        <w:spacing w:line="240" w:lineRule="auto"/>
+        <w:rPr>
+          <w:sz w:val="22"/>
+          <w:szCs w:val="22"/>
+        </w:rPr>
+      </w:pPr>
+      <w:r>
+        <w:rPr>
+          <w:sz w:val="22"/>
+          <w:szCs w:val="22"/>
+        </w:rPr>
         <w:t>Notice, however, that age and generation are common differences in each of these</w:t>
       </w:r>
       <w:r>
-        <w:t xml:space="preserve"> </w:t>
-      </w:r>
-      <w:r>
+        <w:rPr>
+          <w:sz w:val="22"/>
+          <w:szCs w:val="22"/>
+        </w:rPr>
+        <w:t xml:space="preserve"> </w:t>
+      </w:r>
+      <w:r>
+        <w:rPr>
+          <w:sz w:val="22"/>
+          <w:szCs w:val="22"/>
+        </w:rPr>
         <w:t>categories. We usually find at least two generations in every Scouting unit.</w:t>
       </w:r>
     </w:p>
-    <w:p/>
-    <w:p>
-      <w:r>
+    <w:p>
+      <w:pPr>
+        <w:spacing w:line="240" w:lineRule="auto"/>
+        <w:rPr>
+          <w:sz w:val="22"/>
+          <w:szCs w:val="22"/>
+        </w:rPr>
+      </w:pPr>
+      <w:r>
+        <w:rPr>
+          <w:sz w:val="22"/>
+          <w:szCs w:val="22"/>
+        </w:rPr>
+        <w:t>Among our youth, diversity may be manifested quite differently. While their peers are often</w:t>
+      </w:r>
+      <w:r>
+        <w:rPr>
+          <w:sz w:val="22"/>
+          <w:szCs w:val="22"/>
+        </w:rPr>
+        <w:t xml:space="preserve"> </w:t>
+      </w:r>
+      <w:r>
+        <w:rPr>
+          <w:sz w:val="22"/>
+          <w:szCs w:val="22"/>
+        </w:rPr>
+        <w:t>already ethnically and culturally diverse, they share the same age and frequently attend</w:t>
+      </w:r>
+      <w:r>
+        <w:rPr>
+          <w:sz w:val="22"/>
+          <w:szCs w:val="22"/>
+        </w:rPr>
+        <w:t xml:space="preserve"> </w:t>
+      </w:r>
+      <w:r>
+        <w:rPr>
+          <w:sz w:val="22"/>
+          <w:szCs w:val="22"/>
+        </w:rPr>
+        <w:t>school together. Differences emerge in several dimensions, however, such as disabilities</w:t>
+      </w:r>
+      <w:r>
+        <w:rPr>
+          <w:sz w:val="22"/>
+          <w:szCs w:val="22"/>
+        </w:rPr>
+        <w:t xml:space="preserve"> </w:t>
+      </w:r>
+      <w:r>
+        <w:rPr>
+          <w:sz w:val="22"/>
+          <w:szCs w:val="22"/>
+        </w:rPr>
+        <w:t>or abilities, social skills, maturity, communication skills, and family situations.</w:t>
+      </w:r>
+    </w:p>
+    <w:p>
+      <w:pPr>
+        <w:spacing w:line="240" w:lineRule="auto"/>
+        <w:rPr>
+          <w:sz w:val="22"/>
+          <w:szCs w:val="22"/>
+        </w:rPr>
+      </w:pPr>
+      <w:r>
+        <w:rPr>
+          <w:sz w:val="22"/>
+          <w:szCs w:val="22"/>
+        </w:rPr>
         <w:lastRenderedPageBreak/>
-        <w:t>Among our youth, diversity may be manifested quite differently. While their peers are often</w:t>
-      </w:r>
-      <w:r>
-        <w:t xml:space="preserve"> </w:t>
-      </w:r>
-      <w:r>
-        <w:t>already ethnically and culturally diverse, they share the same age and frequently attend</w:t>
-      </w:r>
-      <w:r>
-        <w:t xml:space="preserve"> </w:t>
-      </w:r>
-      <w:r>
-        <w:t>school together. Differences emerge in several dimensions, however, such as disabilities</w:t>
-      </w:r>
-      <w:r>
-        <w:t xml:space="preserve"> </w:t>
-      </w:r>
-      <w:r>
-        <w:t>or abilities, social skills, maturity, communication skills, and family situations.</w:t>
-      </w:r>
-    </w:p>
-    <w:p>
-      <w:r>
         <w:t>Remember, embracing these diverse facets enhances our youth programs and promotes</w:t>
       </w:r>
       <w:r>
-        <w:t xml:space="preserve"> </w:t>
-      </w:r>
-      <w:r>
+        <w:rPr>
+          <w:sz w:val="22"/>
+          <w:szCs w:val="22"/>
+        </w:rPr>
+        <w:t xml:space="preserve"> </w:t>
+      </w:r>
+      <w:r>
+        <w:rPr>
+          <w:sz w:val="22"/>
+          <w:szCs w:val="22"/>
+        </w:rPr>
         <w:t>growth for all!</w:t>
       </w:r>
     </w:p>
@@ -1973,11 +2283,17 @@
       </w:r>
     </w:p>
     <w:p>
+      <w:pPr>
+        <w:spacing w:line="240" w:lineRule="auto"/>
+      </w:pPr>
       <w:r>
         <w:t>None of us is as smart or as strong as all of us.</w:t>
       </w:r>
     </w:p>
     <w:p>
+      <w:pPr>
+        <w:spacing w:line="240" w:lineRule="auto"/>
+      </w:pPr>
       <w:r>
         <w:t>Companies with diverse workforces have higher revenue growth than those that do not. We</w:t>
       </w:r>
@@ -1989,6 +2305,9 @@
       </w:r>
     </w:p>
     <w:p>
+      <w:pPr>
+        <w:spacing w:line="240" w:lineRule="auto"/>
+      </w:pPr>
       <w:r>
         <w:t>Out of our differences come inspirations, fresh ideas, and new solutions. This can be</w:t>
       </w:r>
@@ -2022,6 +2341,7 @@
           <w:ilvl w:val="0"/>
           <w:numId w:val="13"/>
         </w:numPr>
+        <w:spacing w:line="240" w:lineRule="auto"/>
       </w:pPr>
       <w:r>
         <w:t>In your dens: use sticky notes to list five challenges or difficulties related to</w:t>
@@ -2046,42 +2366,44 @@
           <w:ilvl w:val="0"/>
           <w:numId w:val="13"/>
         </w:numPr>
-        <w:rPr>
-          <w:b/>
-          <w:bCs/>
-          <w:sz w:val="28"/>
-          <w:szCs w:val="28"/>
-        </w:rPr>
-      </w:pPr>
-      <w:r>
-        <w:lastRenderedPageBreak/>
+        <w:spacing w:line="240" w:lineRule="auto"/>
+        <w:rPr>
+          <w:b/>
+          <w:bCs/>
+          <w:sz w:val="28"/>
+          <w:szCs w:val="28"/>
+        </w:rPr>
+      </w:pPr>
+      <w:r>
         <w:t>Write down one challenge on each sticky note. Be specific and concise.</w:t>
       </w:r>
     </w:p>
     <w:p>
       <w:pPr>
+        <w:spacing w:after="0"/>
         <w:rPr>
           <w:i/>
           <w:iCs/>
-          <w:sz w:val="22"/>
-          <w:szCs w:val="22"/>
+          <w:sz w:val="21"/>
+          <w:szCs w:val="21"/>
         </w:rPr>
       </w:pPr>
       <w:r>
         <w:rPr>
           <w:i/>
           <w:iCs/>
-          <w:sz w:val="22"/>
-          <w:szCs w:val="22"/>
-        </w:rPr>
+          <w:sz w:val="21"/>
+          <w:szCs w:val="21"/>
+        </w:rPr>
+        <w:lastRenderedPageBreak/>
         <w:t>Note: Allow 2 minutes for discussions within each den. Encourage</w:t>
       </w:r>
       <w:r>
         <w:rPr>
           <w:i/>
           <w:iCs/>
-          <w:sz w:val="22"/>
-          <w:szCs w:val="22"/>
+          <w:sz w:val="21"/>
+          <w:szCs w:val="21"/>
         </w:rPr>
         <w:t xml:space="preserve"> </w:t>
       </w:r>
@@ -2089,8 +2411,8 @@
         <w:rPr>
           <w:i/>
           <w:iCs/>
-          <w:sz w:val="22"/>
-          <w:szCs w:val="22"/>
+          <w:sz w:val="21"/>
+          <w:szCs w:val="21"/>
         </w:rPr>
         <w:t>dens to brainstorm and share one item they come up with. After</w:t>
       </w:r>
@@ -2098,8 +2420,8 @@
         <w:rPr>
           <w:i/>
           <w:iCs/>
-          <w:sz w:val="22"/>
-          <w:szCs w:val="22"/>
+          <w:sz w:val="21"/>
+          <w:szCs w:val="21"/>
         </w:rPr>
         <w:t xml:space="preserve"> </w:t>
       </w:r>
@@ -2107,8 +2429,8 @@
         <w:rPr>
           <w:i/>
           <w:iCs/>
-          <w:sz w:val="22"/>
-          <w:szCs w:val="22"/>
+          <w:sz w:val="21"/>
+          <w:szCs w:val="21"/>
         </w:rPr>
         <w:t>the discussion, allow 6 minutes for half of the dens to share one</w:t>
       </w:r>
@@ -2116,8 +2438,8 @@
         <w:rPr>
           <w:i/>
           <w:iCs/>
-          <w:sz w:val="22"/>
-          <w:szCs w:val="22"/>
+          <w:sz w:val="21"/>
+          <w:szCs w:val="21"/>
         </w:rPr>
         <w:t xml:space="preserve"> </w:t>
       </w:r>
@@ -2125,8 +2447,8 @@
         <w:rPr>
           <w:i/>
           <w:iCs/>
-          <w:sz w:val="22"/>
-          <w:szCs w:val="22"/>
+          <w:sz w:val="21"/>
+          <w:szCs w:val="21"/>
         </w:rPr>
         <w:t>item each. If time permits, allow the remaining dens to report as</w:t>
       </w:r>
@@ -2134,8 +2456,8 @@
         <w:rPr>
           <w:i/>
           <w:iCs/>
-          <w:sz w:val="22"/>
-          <w:szCs w:val="22"/>
+          <w:sz w:val="21"/>
+          <w:szCs w:val="21"/>
         </w:rPr>
         <w:t xml:space="preserve"> </w:t>
       </w:r>
@@ -2143,8 +2465,8 @@
         <w:rPr>
           <w:i/>
           <w:iCs/>
-          <w:sz w:val="22"/>
-          <w:szCs w:val="22"/>
+          <w:sz w:val="21"/>
+          <w:szCs w:val="21"/>
         </w:rPr>
         <w:t>well. In smaller courses, dens can offer a second response. This</w:t>
       </w:r>
@@ -2152,8 +2474,8 @@
         <w:rPr>
           <w:i/>
           <w:iCs/>
-          <w:sz w:val="22"/>
-          <w:szCs w:val="22"/>
+          <w:sz w:val="21"/>
+          <w:szCs w:val="21"/>
         </w:rPr>
         <w:t xml:space="preserve"> </w:t>
       </w:r>
@@ -2161,8 +2483,8 @@
         <w:rPr>
           <w:i/>
           <w:iCs/>
-          <w:sz w:val="22"/>
-          <w:szCs w:val="22"/>
+          <w:sz w:val="21"/>
+          <w:szCs w:val="21"/>
         </w:rPr>
         <w:t>ensures balanced participation and diverse insights.</w:t>
       </w:r>
@@ -2174,6 +2496,7 @@
           <w:ilvl w:val="0"/>
           <w:numId w:val="14"/>
         </w:numPr>
+        <w:spacing w:line="240" w:lineRule="auto"/>
       </w:pPr>
       <w:r>
         <w:t>There is comfort in sameness.</w:t>
@@ -2186,6 +2509,7 @@
           <w:ilvl w:val="0"/>
           <w:numId w:val="14"/>
         </w:numPr>
+        <w:spacing w:line="240" w:lineRule="auto"/>
       </w:pPr>
       <w:r>
         <w:t>We tend toward affinity bias, looking for those with whom we can easily align.</w:t>
@@ -2198,6 +2522,7 @@
           <w:ilvl w:val="0"/>
           <w:numId w:val="14"/>
         </w:numPr>
+        <w:spacing w:line="240" w:lineRule="auto"/>
       </w:pPr>
       <w:r>
         <w:t>We naturally resist change, even when change can be positive.</w:t>
@@ -2210,6 +2535,7 @@
           <w:ilvl w:val="0"/>
           <w:numId w:val="14"/>
         </w:numPr>
+        <w:spacing w:line="240" w:lineRule="auto"/>
       </w:pPr>
       <w:r>
         <w:t>Stereotypes are easy to fall back on, and sometimes we tend to just “go along”</w:t>
@@ -2228,6 +2554,7 @@
           <w:ilvl w:val="0"/>
           <w:numId w:val="14"/>
         </w:numPr>
+        <w:spacing w:line="240" w:lineRule="auto"/>
       </w:pPr>
       <w:r>
         <w:t>Norms without even considering if they are right or wrong.</w:t>
@@ -2240,9 +2567,9 @@
           <w:ilvl w:val="0"/>
           <w:numId w:val="14"/>
         </w:numPr>
-      </w:pPr>
-      <w:r>
-        <w:lastRenderedPageBreak/>
+        <w:spacing w:line="240" w:lineRule="auto"/>
+      </w:pPr>
+      <w:r>
         <w:t>Inclusive leadership starts with self-awareness</w:t>
       </w:r>
       <w:r>
@@ -2265,6 +2592,7 @@
           <w:ilvl w:val="0"/>
           <w:numId w:val="14"/>
         </w:numPr>
+        <w:spacing w:line="240" w:lineRule="auto"/>
       </w:pPr>
       <w:r>
         <w:t>We may be afraid of unfamiliar aspects of people. Sometimes it is hard to be</w:t>
@@ -2337,6 +2665,9 @@
       </w:r>
     </w:p>
     <w:p>
+      <w:pPr>
+        <w:spacing w:line="240" w:lineRule="auto"/>
+      </w:pPr>
       <w:r>
         <w:t>No matter how tactfully we approach the subjects of valuing others and valuing diversity,</w:t>
       </w:r>
@@ -2348,6 +2679,9 @@
       </w:r>
     </w:p>
     <w:p>
+      <w:pPr>
+        <w:spacing w:line="240" w:lineRule="auto"/>
+      </w:pPr>
       <w:r>
         <w:t>In most cases, our difficulties arise from a lack of understanding of the very differences we</w:t>
       </w:r>
@@ -2386,6 +2720,9 @@
       </w:r>
     </w:p>
     <w:p>
+      <w:pPr>
+        <w:spacing w:after="0"/>
+      </w:pPr>
       <w:r>
         <w:t>Some example answers (with your appropriate responses in parentheses) might be:</w:t>
       </w:r>
@@ -2397,6 +2734,7 @@
           <w:ilvl w:val="0"/>
           <w:numId w:val="15"/>
         </w:numPr>
+        <w:spacing w:line="240" w:lineRule="auto"/>
       </w:pPr>
       <w:r>
         <w:t>Youth with physical or intellectual disabilities can’t participate. (Yes, they can. We</w:t>
@@ -2405,11 +2743,7 @@
         <w:t xml:space="preserve"> </w:t>
       </w:r>
       <w:r>
-        <w:t xml:space="preserve">can make appropriate accommodations for them. What </w:t>
-      </w:r>
-      <w:r>
-        <w:lastRenderedPageBreak/>
-        <w:t>we see as a disability</w:t>
+        <w:t>can make appropriate accommodations for them. What we see as a disability</w:t>
       </w:r>
       <w:r>
         <w:t xml:space="preserve"> </w:t>
@@ -2431,6 +2765,7 @@
           <w:ilvl w:val="0"/>
           <w:numId w:val="15"/>
         </w:numPr>
+        <w:spacing w:line="240" w:lineRule="auto"/>
       </w:pPr>
       <w:r>
         <w:t>Women don’t have the skills to camp. (Not true)</w:t>
@@ -2443,8 +2778,10 @@
           <w:ilvl w:val="0"/>
           <w:numId w:val="15"/>
         </w:numPr>
-      </w:pPr>
-      <w:r>
+        <w:spacing w:line="240" w:lineRule="auto"/>
+      </w:pPr>
+      <w:r>
+        <w:lastRenderedPageBreak/>
         <w:t>Girls aren’t interested in outdoor activities. (All genders like the outdoors.)</w:t>
       </w:r>
     </w:p>
@@ -2455,6 +2792,7 @@
           <w:ilvl w:val="0"/>
           <w:numId w:val="15"/>
         </w:numPr>
+        <w:spacing w:line="240" w:lineRule="auto"/>
       </w:pPr>
       <w:r>
         <w:t>Someone with a prosthesis may have trouble hiking. (Ask if there are adaptations</w:t>
@@ -2473,6 +2811,7 @@
           <w:ilvl w:val="0"/>
           <w:numId w:val="15"/>
         </w:numPr>
+        <w:spacing w:line="240" w:lineRule="auto"/>
       </w:pPr>
       <w:r>
         <w:t>Older people don’t use up-to-date technology. (Some do, some don’t, just like</w:t>
@@ -2491,6 +2830,7 @@
           <w:ilvl w:val="0"/>
           <w:numId w:val="15"/>
         </w:numPr>
+        <w:spacing w:line="240" w:lineRule="auto"/>
       </w:pPr>
       <w:r>
         <w:t>Financial need precludes participation. (There is often someone willing to support</w:t>
@@ -2509,6 +2849,7 @@
           <w:ilvl w:val="0"/>
           <w:numId w:val="15"/>
         </w:numPr>
+        <w:spacing w:line="240" w:lineRule="auto"/>
       </w:pPr>
       <w:r>
         <w:t>Inner city kids can’t access the outdoors, so Scouting won’t suit them. (Each step</w:t>
@@ -2527,35 +2868,39 @@
           <w:ilvl w:val="0"/>
           <w:numId w:val="15"/>
         </w:numPr>
+        <w:spacing w:line="240" w:lineRule="auto"/>
+      </w:pPr>
+      <w:r>
+        <w:t>Certain cultures don’t embrace Scouting’s values. (They may simply not know</w:t>
+      </w:r>
+      <w:r>
+        <w:t xml:space="preserve"> </w:t>
+      </w:r>
+      <w:r>
+        <w:t>about the programs.)</w:t>
+      </w:r>
+    </w:p>
+    <w:p>
+      <w:pPr>
+        <w:rPr>
+          <w:b/>
+          <w:bCs/>
+        </w:rPr>
+      </w:pPr>
+      <w:r>
+        <w:rPr>
+          <w:b/>
+          <w:bCs/>
+        </w:rPr>
+        <w:t>Takeaways</w:t>
+      </w:r>
+    </w:p>
+    <w:p>
+      <w:pPr>
+        <w:spacing w:line="240" w:lineRule="auto"/>
       </w:pPr>
       <w:r>
         <w:lastRenderedPageBreak/>
-        <w:t>Certain cultures don’t embrace Scouting’s values. (They may simply not know</w:t>
-      </w:r>
-      <w:r>
-        <w:t xml:space="preserve"> </w:t>
-      </w:r>
-      <w:r>
-        <w:t>about the programs.)</w:t>
-      </w:r>
-    </w:p>
-    <w:p>
-      <w:pPr>
-        <w:rPr>
-          <w:b/>
-          <w:bCs/>
-        </w:rPr>
-      </w:pPr>
-      <w:r>
-        <w:rPr>
-          <w:b/>
-          <w:bCs/>
-        </w:rPr>
-        <w:t>Takeaways</w:t>
-      </w:r>
-    </w:p>
-    <w:p>
-      <w:r>
         <w:t>Don’t be afraid to ask questions so that you can more fully understand others. Have you</w:t>
       </w:r>
       <w:r>
@@ -2566,6 +2911,9 @@
       </w:r>
     </w:p>
     <w:p>
+      <w:pPr>
+        <w:spacing w:line="240" w:lineRule="auto"/>
+      </w:pPr>
       <w:r>
         <w:t>When we realize that there has been an incorrect assumption about someone, we need to</w:t>
       </w:r>
@@ -2583,6 +2931,9 @@
       </w:r>
     </w:p>
     <w:p>
+      <w:pPr>
+        <w:spacing w:line="240" w:lineRule="auto"/>
+      </w:pPr>
       <w:r>
         <w:t>Most importantly, though, we need to keep trying. Setbacks are part of the process of</w:t>
       </w:r>
@@ -2594,33 +2945,186 @@
       </w:r>
     </w:p>
     <w:p>
+      <w:pPr>
+        <w:spacing w:line="240" w:lineRule="auto"/>
+      </w:pPr>
+      <w:r>
+        <w:t>Inviting and responding positively to diversity in our units and organization is a great</w:t>
+      </w:r>
+      <w:r>
+        <w:t xml:space="preserve"> </w:t>
+      </w:r>
+      <w:r>
+        <w:t>responsibility and a great privilege. It is up to us to model acceptance and inclusion.</w:t>
+      </w:r>
+    </w:p>
+    <w:p>
+      <w:pPr>
+        <w:rPr>
+          <w:b/>
+          <w:bCs/>
+        </w:rPr>
+      </w:pPr>
+      <w:r>
+        <w:rPr>
+          <w:b/>
+          <w:bCs/>
+        </w:rPr>
+        <w:t>How do we engage those who may be different from us?</w:t>
+      </w:r>
+    </w:p>
+    <w:p>
+      <w:pPr>
+        <w:spacing w:after="0"/>
+      </w:pPr>
+      <w:r>
+        <w:t>Possible answers may include the following:</w:t>
+      </w:r>
+    </w:p>
+    <w:p>
+      <w:pPr>
+        <w:pStyle w:val="ListParagraph"/>
+        <w:numPr>
+          <w:ilvl w:val="0"/>
+          <w:numId w:val="16"/>
+        </w:numPr>
+        <w:spacing w:line="240" w:lineRule="auto"/>
+      </w:pPr>
+      <w:r>
+        <w:t>Listen, ask for clarification, and sometimes agree that we don’t need to see all</w:t>
+      </w:r>
+      <w:r>
+        <w:t xml:space="preserve"> </w:t>
+      </w:r>
+      <w:r>
+        <w:t>things in the same way.</w:t>
+      </w:r>
+    </w:p>
+    <w:p>
+      <w:pPr>
+        <w:pStyle w:val="ListParagraph"/>
+        <w:numPr>
+          <w:ilvl w:val="0"/>
+          <w:numId w:val="16"/>
+        </w:numPr>
+        <w:spacing w:line="240" w:lineRule="auto"/>
+      </w:pPr>
       <w:r>
         <w:lastRenderedPageBreak/>
-        <w:t>Inviting and responding positively to diversity in our units and organization is a great</w:t>
-      </w:r>
-      <w:r>
-        <w:t xml:space="preserve"> </w:t>
-      </w:r>
-      <w:r>
-        <w:t>responsibility and a great privilege. It is up to us to model acceptance and inclusion.</w:t>
-      </w:r>
-    </w:p>
-    <w:p>
-      <w:pPr>
-        <w:rPr>
-          <w:b/>
-          <w:bCs/>
-          <w:sz w:val="28"/>
-          <w:szCs w:val="28"/>
-        </w:rPr>
-      </w:pPr>
-      <w:r>
-        <w:rPr>
-          <w:b/>
-          <w:bCs/>
-          <w:sz w:val="28"/>
-          <w:szCs w:val="28"/>
-        </w:rPr>
+        <w:t>Tell them what we have to offer that might interest them.</w:t>
+      </w:r>
+    </w:p>
+    <w:p>
+      <w:pPr>
+        <w:pStyle w:val="ListParagraph"/>
+        <w:numPr>
+          <w:ilvl w:val="0"/>
+          <w:numId w:val="16"/>
+        </w:numPr>
+        <w:spacing w:line="240" w:lineRule="auto"/>
+      </w:pPr>
+      <w:r>
+        <w:t>Let them know that we are interested in them and that they are</w:t>
+      </w:r>
+      <w:r>
+        <w:t xml:space="preserve"> </w:t>
+      </w:r>
+      <w:r>
+        <w:t>appreciated.</w:t>
+      </w:r>
+    </w:p>
+    <w:p>
+      <w:pPr>
+        <w:pStyle w:val="ListParagraph"/>
+        <w:numPr>
+          <w:ilvl w:val="0"/>
+          <w:numId w:val="16"/>
+        </w:numPr>
+        <w:spacing w:line="240" w:lineRule="auto"/>
+      </w:pPr>
+      <w:r>
+        <w:t>Engage them with a peer.</w:t>
+      </w:r>
+    </w:p>
+    <w:p>
+      <w:r>
+        <w:rPr>
+          <w:b/>
+          <w:bCs/>
+        </w:rPr>
+        <w:t>Remember that a Scout is courteous; a Scout is kind.</w:t>
+      </w:r>
+      <w:r>
+        <w:t xml:space="preserve"> By abiding by the Scout Law, we</w:t>
+      </w:r>
+      <w:r>
+        <w:t xml:space="preserve"> </w:t>
+      </w:r>
+      <w:r>
+        <w:t>can value others and, at the same time, serve as examples of the values we cherish.</w:t>
+      </w:r>
+    </w:p>
+    <w:p>
+      <w:pPr>
+        <w:rPr>
+          <w:b/>
+          <w:bCs/>
+        </w:rPr>
+      </w:pPr>
+      <w:r>
+        <w:rPr>
+          <w:b/>
+          <w:bCs/>
+        </w:rPr>
+        <w:t>Achieving Diversity</w:t>
+      </w:r>
+    </w:p>
+    <w:p>
+      <w:r>
+        <w:t>A leader must effectively understand diversity to be able to include and optimize diverse talent.</w:t>
+      </w:r>
+      <w:r>
+        <w:t xml:space="preserve"> </w:t>
+      </w:r>
+      <w:r>
+        <w:t>So, how can we, as Scouters, achieve diversity?</w:t>
+      </w:r>
+    </w:p>
+    <w:p/>
+    <w:p>
+      <w:pPr>
+        <w:rPr>
+          <w:b/>
+          <w:bCs/>
+          <w:sz w:val="28"/>
+          <w:szCs w:val="28"/>
+        </w:rPr>
+      </w:pPr>
+      <w:r>
+        <w:rPr>
+          <w:b/>
+          <w:bCs/>
+          <w:sz w:val="28"/>
+          <w:szCs w:val="28"/>
+        </w:rPr>
+        <w:br w:type="page"/>
+      </w:r>
+    </w:p>
+    <w:p>
+      <w:pPr>
+        <w:rPr>
+          <w:sz w:val="22"/>
+          <w:szCs w:val="22"/>
+        </w:rPr>
+      </w:pPr>
+      <w:r>
+        <w:rPr>
+          <w:b/>
+          <w:bCs/>
+          <w:sz w:val="28"/>
+          <w:szCs w:val="28"/>
+        </w:rPr>
+        <w:lastRenderedPageBreak/>
         <w:t xml:space="preserve">(Slide </w:t>
       </w:r>
       <w:r>
@@ -2630,7 +3134,16 @@
           <w:sz w:val="28"/>
           <w:szCs w:val="28"/>
         </w:rPr>
-        <w:t>13</w:t>
+        <w:t>1</w:t>
+      </w:r>
+      <w:r>
+        <w:rPr>
+          <w:b/>
+          <w:bCs/>
+          <w:sz w:val="28"/>
+          <w:szCs w:val="28"/>
+        </w:rPr>
+        <w:t>5</w:t>
       </w:r>
       <w:r>
         <w:rPr>
@@ -2649,6 +3162,689 @@
           <w:szCs w:val="28"/>
         </w:rPr>
         <w:t>Den Exercise 2</w:t>
+      </w:r>
+      <w:r>
+        <w:rPr>
+          <w:b/>
+          <w:bCs/>
+          <w:sz w:val="28"/>
+          <w:szCs w:val="28"/>
+        </w:rPr>
+        <w:t xml:space="preserve"> </w:t>
+      </w:r>
+      <w:r>
+        <w:rPr>
+          <w:sz w:val="22"/>
+          <w:szCs w:val="22"/>
+        </w:rPr>
+        <w:t>(8 minutes total)</w:t>
+      </w:r>
+    </w:p>
+    <w:p>
+      <w:pPr>
+        <w:rPr>
+          <w:sz w:val="22"/>
+          <w:szCs w:val="22"/>
+        </w:rPr>
+      </w:pPr>
+      <w:r>
+        <w:rPr>
+          <w:sz w:val="22"/>
+          <w:szCs w:val="22"/>
+        </w:rPr>
+        <w:t>Let’s do another activity where we think about the youth we aren’t yet serving, how we can</w:t>
+      </w:r>
+      <w:r>
+        <w:rPr>
+          <w:sz w:val="22"/>
+          <w:szCs w:val="22"/>
+        </w:rPr>
+        <w:t xml:space="preserve"> </w:t>
+      </w:r>
+      <w:r>
+        <w:rPr>
+          <w:sz w:val="22"/>
+          <w:szCs w:val="22"/>
+        </w:rPr>
+        <w:t>reach them to include them in Scouting, and what they can bring to our program.</w:t>
+      </w:r>
+    </w:p>
+    <w:p>
+      <w:pPr>
+        <w:pStyle w:val="ListParagraph"/>
+        <w:numPr>
+          <w:ilvl w:val="0"/>
+          <w:numId w:val="17"/>
+        </w:numPr>
+        <w:rPr>
+          <w:sz w:val="22"/>
+          <w:szCs w:val="22"/>
+        </w:rPr>
+      </w:pPr>
+      <w:r>
+        <w:rPr>
+          <w:sz w:val="22"/>
+          <w:szCs w:val="22"/>
+        </w:rPr>
+        <w:t>What types of youth are served in your units?</w:t>
+      </w:r>
+    </w:p>
+    <w:p>
+      <w:pPr>
+        <w:pStyle w:val="ListParagraph"/>
+        <w:numPr>
+          <w:ilvl w:val="0"/>
+          <w:numId w:val="17"/>
+        </w:numPr>
+        <w:rPr>
+          <w:sz w:val="22"/>
+          <w:szCs w:val="22"/>
+        </w:rPr>
+      </w:pPr>
+      <w:r>
+        <w:rPr>
+          <w:sz w:val="22"/>
+          <w:szCs w:val="22"/>
+        </w:rPr>
+        <w:t>What types of youth might not be getting access to Scouting in your</w:t>
+      </w:r>
+      <w:r>
+        <w:rPr>
+          <w:sz w:val="22"/>
+          <w:szCs w:val="22"/>
+        </w:rPr>
+        <w:t xml:space="preserve"> </w:t>
+      </w:r>
+      <w:r>
+        <w:rPr>
+          <w:sz w:val="22"/>
+          <w:szCs w:val="22"/>
+        </w:rPr>
+        <w:t>neighborhoods because they are not understood and may be overlooked?</w:t>
+      </w:r>
+    </w:p>
+    <w:p>
+      <w:pPr>
+        <w:pStyle w:val="ListParagraph"/>
+        <w:numPr>
+          <w:ilvl w:val="0"/>
+          <w:numId w:val="17"/>
+        </w:numPr>
+        <w:rPr>
+          <w:sz w:val="22"/>
+          <w:szCs w:val="22"/>
+        </w:rPr>
+      </w:pPr>
+      <w:r>
+        <w:rPr>
+          <w:sz w:val="22"/>
+          <w:szCs w:val="22"/>
+        </w:rPr>
+        <w:t>What added value could different youth bring to your program?</w:t>
+      </w:r>
+    </w:p>
+    <w:p>
+      <w:pPr>
+        <w:rPr>
+          <w:sz w:val="22"/>
+          <w:szCs w:val="22"/>
+        </w:rPr>
+      </w:pPr>
+      <w:r>
+        <w:rPr>
+          <w:sz w:val="22"/>
+          <w:szCs w:val="22"/>
+        </w:rPr>
+        <w:t>If participants don’t mention the items below, be sure to cover them.</w:t>
+      </w:r>
+    </w:p>
+    <w:p>
+      <w:pPr>
+        <w:pStyle w:val="ListParagraph"/>
+        <w:numPr>
+          <w:ilvl w:val="0"/>
+          <w:numId w:val="18"/>
+        </w:numPr>
+        <w:rPr>
+          <w:sz w:val="22"/>
+          <w:szCs w:val="22"/>
+        </w:rPr>
+      </w:pPr>
+      <w:r>
+        <w:rPr>
+          <w:sz w:val="22"/>
+          <w:szCs w:val="22"/>
+        </w:rPr>
+        <w:t>We must actively recruit a diverse youth membership and adult leadership and</w:t>
+      </w:r>
+    </w:p>
+    <w:p>
+      <w:pPr>
+        <w:pStyle w:val="ListParagraph"/>
+        <w:rPr>
+          <w:sz w:val="22"/>
+          <w:szCs w:val="22"/>
+        </w:rPr>
+      </w:pPr>
+      <w:r>
+        <w:rPr>
+          <w:sz w:val="22"/>
+          <w:szCs w:val="22"/>
+        </w:rPr>
+        <w:t>develop plans for retention as well. If we recruit them, we need to make sure they</w:t>
+      </w:r>
+      <w:r>
+        <w:rPr>
+          <w:sz w:val="22"/>
+          <w:szCs w:val="22"/>
+        </w:rPr>
+        <w:t xml:space="preserve"> </w:t>
+      </w:r>
+      <w:r>
+        <w:rPr>
+          <w:sz w:val="22"/>
+          <w:szCs w:val="22"/>
+        </w:rPr>
+        <w:t>are welcomed and valued. We must let them know what we have to offer to</w:t>
+      </w:r>
+      <w:r>
+        <w:rPr>
+          <w:sz w:val="22"/>
+          <w:szCs w:val="22"/>
+        </w:rPr>
+        <w:t xml:space="preserve"> </w:t>
+      </w:r>
+      <w:r>
+        <w:rPr>
+          <w:sz w:val="22"/>
+          <w:szCs w:val="22"/>
+        </w:rPr>
+        <w:t>them, as well as how they can be fulfilled by joining.</w:t>
+      </w:r>
+    </w:p>
+    <w:p>
+      <w:pPr>
+        <w:pStyle w:val="ListParagraph"/>
+        <w:numPr>
+          <w:ilvl w:val="0"/>
+          <w:numId w:val="18"/>
+        </w:numPr>
+        <w:rPr>
+          <w:sz w:val="22"/>
+          <w:szCs w:val="22"/>
+        </w:rPr>
+      </w:pPr>
+      <w:r>
+        <w:rPr>
+          <w:sz w:val="22"/>
+          <w:szCs w:val="22"/>
+        </w:rPr>
+        <w:lastRenderedPageBreak/>
+        <w:t>We can make accommodations for the youth who need it and not expect them to</w:t>
+      </w:r>
+      <w:r>
+        <w:rPr>
+          <w:sz w:val="22"/>
+          <w:szCs w:val="22"/>
+        </w:rPr>
+        <w:t xml:space="preserve"> </w:t>
+      </w:r>
+      <w:r>
+        <w:rPr>
+          <w:sz w:val="22"/>
+          <w:szCs w:val="22"/>
+        </w:rPr>
+        <w:t>fit the program if they have different abilities or disabilities. Scouting has a</w:t>
+      </w:r>
+      <w:r>
+        <w:rPr>
+          <w:sz w:val="22"/>
+          <w:szCs w:val="22"/>
+        </w:rPr>
+        <w:t xml:space="preserve"> </w:t>
+      </w:r>
+      <w:r>
+        <w:rPr>
+          <w:sz w:val="22"/>
+          <w:szCs w:val="22"/>
+        </w:rPr>
+        <w:t>process for adaptations.</w:t>
+      </w:r>
+    </w:p>
+    <w:p>
+      <w:pPr>
+        <w:pStyle w:val="ListParagraph"/>
+        <w:numPr>
+          <w:ilvl w:val="0"/>
+          <w:numId w:val="18"/>
+        </w:numPr>
+        <w:rPr>
+          <w:sz w:val="22"/>
+          <w:szCs w:val="22"/>
+        </w:rPr>
+      </w:pPr>
+      <w:r>
+        <w:rPr>
+          <w:sz w:val="22"/>
+          <w:szCs w:val="22"/>
+        </w:rPr>
+        <w:t>A variety of people always makes things more interesting and fun for everyone.</w:t>
+      </w:r>
+    </w:p>
+    <w:p>
+      <w:pPr>
+        <w:pStyle w:val="ListParagraph"/>
+        <w:numPr>
+          <w:ilvl w:val="0"/>
+          <w:numId w:val="18"/>
+        </w:numPr>
+        <w:rPr>
+          <w:sz w:val="22"/>
+          <w:szCs w:val="22"/>
+        </w:rPr>
+      </w:pPr>
+      <w:r>
+        <w:rPr>
+          <w:sz w:val="22"/>
+          <w:szCs w:val="22"/>
+        </w:rPr>
+        <w:t>We must immediately identify and stop unacceptable behavior or cultural</w:t>
+      </w:r>
+      <w:r>
+        <w:rPr>
+          <w:sz w:val="22"/>
+          <w:szCs w:val="22"/>
+        </w:rPr>
+        <w:t xml:space="preserve"> </w:t>
+      </w:r>
+      <w:r>
+        <w:rPr>
+          <w:sz w:val="22"/>
+          <w:szCs w:val="22"/>
+        </w:rPr>
+        <w:t>representations that could be demeaning to others. (Ask for some subtle</w:t>
+      </w:r>
+      <w:r>
+        <w:rPr>
+          <w:sz w:val="22"/>
+          <w:szCs w:val="22"/>
+        </w:rPr>
+        <w:t xml:space="preserve"> </w:t>
+      </w:r>
+      <w:r>
+        <w:rPr>
+          <w:sz w:val="22"/>
+          <w:szCs w:val="22"/>
+        </w:rPr>
+        <w:t>examples of how this occurs, which might often be overlooked, such as terms</w:t>
+      </w:r>
+    </w:p>
+    <w:p>
+      <w:pPr>
+        <w:pStyle w:val="ListParagraph"/>
+        <w:rPr>
+          <w:sz w:val="22"/>
+          <w:szCs w:val="22"/>
+        </w:rPr>
+      </w:pPr>
+      <w:r>
+        <w:rPr>
+          <w:sz w:val="22"/>
+          <w:szCs w:val="22"/>
+        </w:rPr>
+        <w:t xml:space="preserve">like mimicking </w:t>
+      </w:r>
+      <w:r>
+        <w:rPr>
+          <w:sz w:val="22"/>
+          <w:szCs w:val="22"/>
+        </w:rPr>
+        <w:t>accents or</w:t>
+      </w:r>
+      <w:r>
+        <w:rPr>
+          <w:sz w:val="22"/>
+          <w:szCs w:val="22"/>
+        </w:rPr>
+        <w:t xml:space="preserve"> sweeping “they” statements. Subtle unconscious</w:t>
+      </w:r>
+      <w:r>
+        <w:rPr>
+          <w:sz w:val="22"/>
+          <w:szCs w:val="22"/>
+        </w:rPr>
+        <w:t xml:space="preserve"> </w:t>
+      </w:r>
+      <w:r>
+        <w:rPr>
+          <w:sz w:val="22"/>
+          <w:szCs w:val="22"/>
+        </w:rPr>
+        <w:t>behaviors may need a discussion to stop them from getting worse. Mention that</w:t>
+      </w:r>
+      <w:r>
+        <w:rPr>
+          <w:sz w:val="22"/>
+          <w:szCs w:val="22"/>
+        </w:rPr>
+        <w:t xml:space="preserve"> </w:t>
+      </w:r>
+      <w:r>
+        <w:rPr>
+          <w:sz w:val="22"/>
+          <w:szCs w:val="22"/>
+        </w:rPr>
+        <w:t>teasing and bullying of any kind is never acceptable.)</w:t>
+      </w:r>
+    </w:p>
+    <w:p>
+      <w:pPr>
+        <w:pStyle w:val="ListParagraph"/>
+        <w:numPr>
+          <w:ilvl w:val="0"/>
+          <w:numId w:val="18"/>
+        </w:numPr>
+        <w:rPr>
+          <w:sz w:val="22"/>
+          <w:szCs w:val="22"/>
+        </w:rPr>
+      </w:pPr>
+      <w:r>
+        <w:rPr>
+          <w:sz w:val="22"/>
+          <w:szCs w:val="22"/>
+        </w:rPr>
+        <w:t>We need to understand everyone’s values and culture and allow them to be</w:t>
+      </w:r>
+      <w:r>
+        <w:rPr>
+          <w:sz w:val="22"/>
+          <w:szCs w:val="22"/>
+        </w:rPr>
+        <w:t xml:space="preserve"> </w:t>
+      </w:r>
+      <w:r>
+        <w:rPr>
+          <w:sz w:val="22"/>
+          <w:szCs w:val="22"/>
+        </w:rPr>
+        <w:t>themselves. What a great opportunity to learn from others!</w:t>
+      </w:r>
+    </w:p>
+    <w:p>
+      <w:pPr>
+        <w:pStyle w:val="ListParagraph"/>
+        <w:numPr>
+          <w:ilvl w:val="0"/>
+          <w:numId w:val="18"/>
+        </w:numPr>
+        <w:rPr>
+          <w:sz w:val="22"/>
+          <w:szCs w:val="22"/>
+        </w:rPr>
+      </w:pPr>
+      <w:r>
+        <w:rPr>
+          <w:sz w:val="22"/>
+          <w:szCs w:val="22"/>
+        </w:rPr>
+        <w:t>Encourage all members of teams, regardless of their backgrounds, to contribute</w:t>
+      </w:r>
+      <w:r>
+        <w:rPr>
+          <w:sz w:val="22"/>
+          <w:szCs w:val="22"/>
+        </w:rPr>
+        <w:t xml:space="preserve"> </w:t>
+      </w:r>
+      <w:r>
+        <w:rPr>
+          <w:sz w:val="22"/>
+          <w:szCs w:val="22"/>
+        </w:rPr>
+        <w:t>their talents and strengths. Sometimes a leader must bring out those talents they</w:t>
+      </w:r>
+      <w:r>
+        <w:rPr>
+          <w:sz w:val="22"/>
+          <w:szCs w:val="22"/>
+        </w:rPr>
+        <w:t xml:space="preserve"> </w:t>
+      </w:r>
+      <w:r>
+        <w:rPr>
+          <w:sz w:val="22"/>
+          <w:szCs w:val="22"/>
+        </w:rPr>
+        <w:t>see in others, which they don’t always see in themselves. This is one of the</w:t>
+      </w:r>
+      <w:r>
+        <w:rPr>
+          <w:sz w:val="22"/>
+          <w:szCs w:val="22"/>
+        </w:rPr>
+        <w:t xml:space="preserve"> </w:t>
+      </w:r>
+      <w:r>
+        <w:rPr>
+          <w:sz w:val="22"/>
+          <w:szCs w:val="22"/>
+        </w:rPr>
+        <w:t xml:space="preserve">basic aspects of servant leadership—helping others find </w:t>
+      </w:r>
+      <w:r>
+        <w:rPr>
+          <w:sz w:val="22"/>
+          <w:szCs w:val="22"/>
+        </w:rPr>
+        <w:lastRenderedPageBreak/>
+        <w:t>positive traits and</w:t>
+      </w:r>
+      <w:r>
+        <w:rPr>
+          <w:sz w:val="22"/>
+          <w:szCs w:val="22"/>
+        </w:rPr>
+        <w:t xml:space="preserve"> </w:t>
+      </w:r>
+      <w:r>
+        <w:rPr>
+          <w:sz w:val="22"/>
+          <w:szCs w:val="22"/>
+        </w:rPr>
+        <w:t>talents within themselves. This applies to youth especially, since we are</w:t>
+      </w:r>
+      <w:r>
+        <w:rPr>
+          <w:sz w:val="22"/>
+          <w:szCs w:val="22"/>
+        </w:rPr>
+        <w:t xml:space="preserve"> </w:t>
+      </w:r>
+      <w:r>
+        <w:rPr>
+          <w:sz w:val="22"/>
+          <w:szCs w:val="22"/>
+        </w:rPr>
+        <w:t>there to help them grow.</w:t>
+      </w:r>
+    </w:p>
+    <w:p>
+      <w:pPr>
+        <w:pStyle w:val="ListParagraph"/>
+        <w:numPr>
+          <w:ilvl w:val="0"/>
+          <w:numId w:val="18"/>
+        </w:numPr>
+        <w:rPr>
+          <w:sz w:val="22"/>
+          <w:szCs w:val="22"/>
+        </w:rPr>
+      </w:pPr>
+      <w:r>
+        <w:rPr>
+          <w:sz w:val="22"/>
+          <w:szCs w:val="22"/>
+        </w:rPr>
+        <w:t>Serve as visible role models embracing differences and valuing others.</w:t>
+      </w:r>
+      <w:r>
+        <w:rPr>
+          <w:sz w:val="22"/>
+          <w:szCs w:val="22"/>
+        </w:rPr>
+        <w:t xml:space="preserve"> </w:t>
+      </w:r>
+      <w:r>
+        <w:rPr>
+          <w:sz w:val="22"/>
+          <w:szCs w:val="22"/>
+        </w:rPr>
+        <w:t>If our communities are homogenous, we should not force artificial diversity;</w:t>
+      </w:r>
+      <w:r>
+        <w:rPr>
+          <w:sz w:val="22"/>
+          <w:szCs w:val="22"/>
+        </w:rPr>
+        <w:t xml:space="preserve"> </w:t>
+      </w:r>
+      <w:r>
+        <w:rPr>
+          <w:sz w:val="22"/>
+          <w:szCs w:val="22"/>
+        </w:rPr>
+        <w:t>however, likely, our communities are not as homogenous as we think.</w:t>
+      </w:r>
+    </w:p>
+    <w:p>
+      <w:pPr>
+        <w:rPr>
+          <w:b/>
+          <w:bCs/>
+          <w:sz w:val="22"/>
+          <w:szCs w:val="22"/>
+        </w:rPr>
+      </w:pPr>
+      <w:r>
+        <w:rPr>
+          <w:b/>
+          <w:bCs/>
+          <w:sz w:val="22"/>
+          <w:szCs w:val="22"/>
+        </w:rPr>
+        <w:t>What happens when a group makes inclusion work?</w:t>
+      </w:r>
+    </w:p>
+    <w:p>
+      <w:pPr>
+        <w:rPr>
+          <w:sz w:val="22"/>
+          <w:szCs w:val="22"/>
+        </w:rPr>
+      </w:pPr>
+      <w:r>
+        <w:rPr>
+          <w:sz w:val="22"/>
+          <w:szCs w:val="22"/>
+        </w:rPr>
+        <w:t>We have an opportunity in Scouting to create cohesive teams that address the specific</w:t>
+      </w:r>
+      <w:r>
+        <w:rPr>
+          <w:sz w:val="22"/>
+          <w:szCs w:val="22"/>
+        </w:rPr>
+        <w:t xml:space="preserve"> </w:t>
+      </w:r>
+      <w:r>
+        <w:rPr>
+          <w:sz w:val="22"/>
+          <w:szCs w:val="22"/>
+        </w:rPr>
+        <w:t>needs and challenges of the units, the districts, and the councils—and most of all, the</w:t>
+      </w:r>
+      <w:r>
+        <w:rPr>
+          <w:sz w:val="22"/>
+          <w:szCs w:val="22"/>
+        </w:rPr>
+        <w:t xml:space="preserve"> </w:t>
+      </w:r>
+      <w:r>
+        <w:rPr>
+          <w:sz w:val="22"/>
+          <w:szCs w:val="22"/>
+        </w:rPr>
+        <w:t>youth!</w:t>
+      </w:r>
+    </w:p>
+    <w:p>
+      <w:pPr>
+        <w:spacing w:line="240" w:lineRule="auto"/>
+        <w:rPr>
+          <w:b/>
+          <w:bCs/>
+          <w:sz w:val="22"/>
+          <w:szCs w:val="22"/>
+        </w:rPr>
+      </w:pPr>
+      <w:r>
+        <w:rPr>
+          <w:b/>
+          <w:bCs/>
+          <w:sz w:val="22"/>
+          <w:szCs w:val="22"/>
+        </w:rPr>
+        <w:t>One of the roles of a leader in any group is to engage the minds and ensure the</w:t>
+      </w:r>
+      <w:r>
+        <w:rPr>
+          <w:b/>
+          <w:bCs/>
+          <w:sz w:val="22"/>
+          <w:szCs w:val="22"/>
+        </w:rPr>
+        <w:t xml:space="preserve"> </w:t>
+      </w:r>
+      <w:r>
+        <w:rPr>
+          <w:b/>
+          <w:bCs/>
+          <w:sz w:val="22"/>
+          <w:szCs w:val="22"/>
+        </w:rPr>
+        <w:t xml:space="preserve">commitment of all participants. </w:t>
+      </w:r>
+      <w:r>
+        <w:rPr>
+          <w:sz w:val="22"/>
+          <w:szCs w:val="22"/>
+        </w:rPr>
+        <w:t xml:space="preserve">To do this, awareness of and sensitivity to </w:t>
+      </w:r>
+      <w:r>
+        <w:rPr>
+          <w:sz w:val="22"/>
+          <w:szCs w:val="22"/>
+        </w:rPr>
+        <w:t>everyone’s views</w:t>
+      </w:r>
+      <w:r>
+        <w:rPr>
+          <w:sz w:val="22"/>
+          <w:szCs w:val="22"/>
+        </w:rPr>
+        <w:t xml:space="preserve"> of the world is critical.</w:t>
+      </w:r>
+      <w:r>
+        <w:rPr>
+          <w:b/>
+          <w:bCs/>
+          <w:sz w:val="28"/>
+          <w:szCs w:val="28"/>
+        </w:rPr>
+        <w:br w:type="page"/>
       </w:r>
     </w:p>
     <w:p>
@@ -2669,13 +3865,453 @@
           <w:sz w:val="28"/>
           <w:szCs w:val="28"/>
         </w:rPr>
+        <w:lastRenderedPageBreak/>
+        <w:t xml:space="preserve">(Slide </w:t>
+      </w:r>
+      <w:r>
+        <w:rPr>
+          <w:b/>
+          <w:bCs/>
+          <w:sz w:val="28"/>
+          <w:szCs w:val="28"/>
+        </w:rPr>
+        <w:t>16</w:t>
+      </w:r>
+      <w:r>
+        <w:rPr>
+          <w:b/>
+          <w:bCs/>
+          <w:sz w:val="28"/>
+          <w:szCs w:val="28"/>
+        </w:rPr>
+        <w:t xml:space="preserve">) - </w:t>
+      </w:r>
+      <w:r>
+        <w:rPr>
+          <w:b/>
+          <w:bCs/>
+          <w:sz w:val="28"/>
+          <w:szCs w:val="28"/>
+        </w:rPr>
+        <w:t>What can we do?</w:t>
+      </w:r>
+    </w:p>
+    <w:p>
+      <w:r>
+        <w:t>Remember, diversity isn’t solely about intentional exclusion. It can also be evident when we</w:t>
+      </w:r>
+      <w:r>
+        <w:t xml:space="preserve"> </w:t>
+      </w:r>
+      <w:r>
+        <w:t>overlook those outside our familiar circle. To incorporate diversity into your leadership</w:t>
+      </w:r>
+      <w:r>
+        <w:t xml:space="preserve"> </w:t>
+      </w:r>
+      <w:r>
+        <w:t>style, be mindful of default tendencies and actively include everyone. Incorporating</w:t>
+      </w:r>
+      <w:r>
+        <w:t xml:space="preserve"> </w:t>
+      </w:r>
+      <w:r>
+        <w:t>diversity into your leadership style starts with remembering not to go into that default</w:t>
+      </w:r>
+      <w:r>
+        <w:t xml:space="preserve"> </w:t>
+      </w:r>
+      <w:r>
+        <w:t>mode.</w:t>
+      </w:r>
+    </w:p>
+    <w:p>
+      <w:pPr>
+        <w:pStyle w:val="ListParagraph"/>
+        <w:numPr>
+          <w:ilvl w:val="0"/>
+          <w:numId w:val="21"/>
+        </w:numPr>
+        <w:spacing w:line="240" w:lineRule="auto"/>
+      </w:pPr>
+      <w:r>
+        <w:t>Optimize the talent you find. It may be in unexpected individuals. When you lead,</w:t>
+      </w:r>
+      <w:r>
+        <w:t xml:space="preserve"> </w:t>
+      </w:r>
+      <w:r>
+        <w:t>make sure everyone has challenging opportunities to contribute and from which</w:t>
+      </w:r>
+      <w:r>
+        <w:t xml:space="preserve"> </w:t>
+      </w:r>
+      <w:r>
+        <w:t>to learn. Observe people. Listen. Look for those who might excel if asked to help.</w:t>
+      </w:r>
+    </w:p>
+    <w:p>
+      <w:pPr>
+        <w:pStyle w:val="ListParagraph"/>
+        <w:numPr>
+          <w:ilvl w:val="0"/>
+          <w:numId w:val="21"/>
+        </w:numPr>
+        <w:spacing w:line="240" w:lineRule="auto"/>
+      </w:pPr>
+      <w:r>
+        <w:t>Then ask them to join you!</w:t>
+      </w:r>
+    </w:p>
+    <w:p>
+      <w:pPr>
+        <w:pStyle w:val="ListParagraph"/>
+        <w:numPr>
+          <w:ilvl w:val="0"/>
+          <w:numId w:val="21"/>
+        </w:numPr>
+        <w:spacing w:line="240" w:lineRule="auto"/>
+      </w:pPr>
+      <w:r>
+        <w:t>Find ways to accommodate specific needs to enhance participation.</w:t>
+      </w:r>
+    </w:p>
+    <w:p>
+      <w:pPr>
+        <w:pStyle w:val="ListParagraph"/>
+        <w:numPr>
+          <w:ilvl w:val="0"/>
+          <w:numId w:val="21"/>
+        </w:numPr>
+        <w:spacing w:line="240" w:lineRule="auto"/>
+      </w:pPr>
+      <w:r>
+        <w:t>Be open to trial and error. Nobody is perfect, but most people are willing to try</w:t>
+      </w:r>
+      <w:r>
+        <w:t xml:space="preserve"> </w:t>
+      </w:r>
+      <w:r>
+        <w:t>something new.</w:t>
+      </w:r>
+    </w:p>
+    <w:p>
+      <w:pPr>
+        <w:pStyle w:val="ListParagraph"/>
+        <w:numPr>
+          <w:ilvl w:val="0"/>
+          <w:numId w:val="21"/>
+        </w:numPr>
+        <w:spacing w:line="240" w:lineRule="auto"/>
+      </w:pPr>
+      <w:r>
+        <w:lastRenderedPageBreak/>
+        <w:t>Be aware of your own behavior and how it affects others. (Refer to upcoming</w:t>
+      </w:r>
+      <w:r>
+        <w:t xml:space="preserve"> </w:t>
+      </w:r>
+      <w:r>
+        <w:t>session on “Apply Interpersonal Savvy.”)</w:t>
+      </w:r>
+    </w:p>
+    <w:p>
+      <w:pPr>
+        <w:pStyle w:val="ListParagraph"/>
+        <w:numPr>
+          <w:ilvl w:val="0"/>
+          <w:numId w:val="21"/>
+        </w:numPr>
+        <w:spacing w:line="240" w:lineRule="auto"/>
+      </w:pPr>
+      <w:r>
+        <w:t>Be prepared for change and to lead the change! Exceptional things can happen</w:t>
+      </w:r>
+      <w:r>
+        <w:t xml:space="preserve"> </w:t>
+      </w:r>
+      <w:r>
+        <w:t>when we think outside the box. Be ready to defend changes as good.</w:t>
+      </w:r>
+    </w:p>
+    <w:p>
+      <w:pPr>
+        <w:pStyle w:val="ListParagraph"/>
+        <w:numPr>
+          <w:ilvl w:val="0"/>
+          <w:numId w:val="19"/>
+        </w:numPr>
+        <w:spacing w:line="240" w:lineRule="auto"/>
+      </w:pPr>
+      <w:r>
+        <w:t>Consider how your leadership behavior affects the team environment. We’ll learn</w:t>
+      </w:r>
+      <w:r>
+        <w:t xml:space="preserve"> </w:t>
+      </w:r>
+      <w:r>
+        <w:t>more about team development in an upcoming session.</w:t>
+      </w:r>
+    </w:p>
+    <w:p>
+      <w:pPr>
+        <w:pStyle w:val="ListParagraph"/>
+        <w:numPr>
+          <w:ilvl w:val="0"/>
+          <w:numId w:val="19"/>
+        </w:numPr>
+        <w:spacing w:line="240" w:lineRule="auto"/>
+      </w:pPr>
+      <w:r>
+        <w:t>Slick words don’t engage people. Inclusiveness is not simply coexisting or</w:t>
+      </w:r>
+      <w:r>
+        <w:t xml:space="preserve"> </w:t>
+      </w:r>
+      <w:r>
+        <w:t>tolerating those with differences. It means taking time to show you care, really</w:t>
+      </w:r>
+      <w:r>
+        <w:t xml:space="preserve"> </w:t>
+      </w:r>
+      <w:r>
+        <w:t>listening to the ideas of others, and encouraging them to act on their good ideas.</w:t>
+      </w:r>
+    </w:p>
+    <w:p>
+      <w:pPr>
+        <w:pStyle w:val="ListParagraph"/>
+        <w:numPr>
+          <w:ilvl w:val="0"/>
+          <w:numId w:val="19"/>
+        </w:numPr>
+        <w:spacing w:line="240" w:lineRule="auto"/>
+      </w:pPr>
+      <w:r>
+        <w:t>Reach out and learn something from everyone, even those with whom you may</w:t>
+      </w:r>
+      <w:r>
+        <w:t xml:space="preserve"> </w:t>
+      </w:r>
+      <w:r>
+        <w:t>disagree on some things. There are always new things to learn.</w:t>
+      </w:r>
+    </w:p>
+    <w:p>
+      <w:pPr>
+        <w:pStyle w:val="ListParagraph"/>
+        <w:numPr>
+          <w:ilvl w:val="0"/>
+          <w:numId w:val="19"/>
+        </w:numPr>
+        <w:spacing w:line="240" w:lineRule="auto"/>
+      </w:pPr>
+      <w:r>
+        <w:t>Focus on shared goals and experiences—those things you already have in</w:t>
+      </w:r>
+      <w:r>
+        <w:t xml:space="preserve"> </w:t>
+      </w:r>
+      <w:r>
+        <w:t>common—and then grow from there.</w:t>
+      </w:r>
+    </w:p>
+    <w:p>
+      <w:pPr>
+        <w:pStyle w:val="ListParagraph"/>
+        <w:numPr>
+          <w:ilvl w:val="0"/>
+          <w:numId w:val="19"/>
+        </w:numPr>
+        <w:spacing w:line="240" w:lineRule="auto"/>
+      </w:pPr>
+      <w:r>
+        <w:t>Recognize individual and team achievements. Voice your appreciation to both</w:t>
+      </w:r>
+      <w:r>
+        <w:t xml:space="preserve"> </w:t>
+      </w:r>
+      <w:r>
+        <w:t>youth and adults.</w:t>
+      </w:r>
+    </w:p>
+    <w:p>
+      <w:pPr>
+        <w:rPr>
+          <w:b/>
+          <w:bCs/>
+          <w:sz w:val="28"/>
+          <w:szCs w:val="28"/>
+        </w:rPr>
+      </w:pPr>
+      <w:r>
+        <w:rPr>
+          <w:b/>
+          <w:bCs/>
+          <w:sz w:val="28"/>
+          <w:szCs w:val="28"/>
+        </w:rPr>
+        <w:lastRenderedPageBreak/>
+        <w:t xml:space="preserve">(Slide </w:t>
+      </w:r>
+      <w:r>
+        <w:rPr>
+          <w:b/>
+          <w:bCs/>
+          <w:sz w:val="28"/>
+          <w:szCs w:val="28"/>
+        </w:rPr>
+        <w:t>17</w:t>
+      </w:r>
+      <w:r>
+        <w:rPr>
+          <w:b/>
+          <w:bCs/>
+          <w:sz w:val="28"/>
+          <w:szCs w:val="28"/>
+        </w:rPr>
+        <w:t xml:space="preserve">) - </w:t>
+      </w:r>
+      <w:r>
+        <w:rPr>
+          <w:b/>
+          <w:bCs/>
+          <w:sz w:val="28"/>
+          <w:szCs w:val="28"/>
+        </w:rPr>
+        <w:t>Tool</w:t>
+      </w:r>
+    </w:p>
+    <w:p>
+      <w:pPr>
+        <w:spacing w:after="0"/>
+        <w:rPr>
+          <w:sz w:val="28"/>
+          <w:szCs w:val="28"/>
+        </w:rPr>
+      </w:pPr>
+      <w:r>
+        <w:rPr>
+          <w:sz w:val="28"/>
+          <w:szCs w:val="28"/>
+        </w:rPr>
+        <w:t>The tool for this session is a multi-tool. It might be like the most recognized brand, a</w:t>
+      </w:r>
+      <w:r>
+        <w:rPr>
+          <w:sz w:val="28"/>
+          <w:szCs w:val="28"/>
+        </w:rPr>
+        <w:t xml:space="preserve"> </w:t>
+      </w:r>
+      <w:r>
+        <w:rPr>
+          <w:sz w:val="28"/>
+          <w:szCs w:val="28"/>
+        </w:rPr>
+        <w:t>Leatherman, but they can take many forms.</w:t>
+      </w:r>
+    </w:p>
+    <w:p>
+      <w:pPr>
+        <w:spacing w:after="0"/>
+        <w:rPr>
+          <w:sz w:val="28"/>
+          <w:szCs w:val="28"/>
+        </w:rPr>
+      </w:pPr>
+    </w:p>
+    <w:p>
+      <w:pPr>
+        <w:spacing w:after="0"/>
+        <w:rPr>
+          <w:sz w:val="28"/>
+          <w:szCs w:val="28"/>
+        </w:rPr>
+      </w:pPr>
+      <w:r>
+        <w:rPr>
+          <w:sz w:val="28"/>
+          <w:szCs w:val="28"/>
+        </w:rPr>
+        <w:t>A multi-tool does not just make a job get done more easily. It brings the diversity of processes</w:t>
+      </w:r>
+      <w:r>
+        <w:rPr>
+          <w:sz w:val="28"/>
+          <w:szCs w:val="28"/>
+        </w:rPr>
+        <w:t xml:space="preserve"> </w:t>
+      </w:r>
+      <w:r>
+        <w:rPr>
+          <w:sz w:val="28"/>
+          <w:szCs w:val="28"/>
+        </w:rPr>
+        <w:t>together in one place to achieve more and to show how many things and methods can</w:t>
+      </w:r>
+      <w:r>
+        <w:rPr>
+          <w:sz w:val="28"/>
+          <w:szCs w:val="28"/>
+        </w:rPr>
+        <w:t xml:space="preserve"> </w:t>
+      </w:r>
+      <w:r>
+        <w:rPr>
+          <w:sz w:val="28"/>
+          <w:szCs w:val="28"/>
+        </w:rPr>
+        <w:t>come together to build a project through many connections that are all different, but also</w:t>
+      </w:r>
+    </w:p>
+    <w:p>
+      <w:pPr>
+        <w:spacing w:after="0"/>
+        <w:rPr>
+          <w:sz w:val="28"/>
+          <w:szCs w:val="28"/>
+        </w:rPr>
+      </w:pPr>
+      <w:r>
+        <w:rPr>
+          <w:sz w:val="28"/>
+          <w:szCs w:val="28"/>
+        </w:rPr>
+        <w:t>all useful. When you have those differences all together and ready to work, great things</w:t>
+      </w:r>
+      <w:r>
+        <w:rPr>
+          <w:sz w:val="28"/>
+          <w:szCs w:val="28"/>
+        </w:rPr>
+        <w:t xml:space="preserve"> </w:t>
+      </w:r>
+      <w:r>
+        <w:rPr>
+          <w:sz w:val="28"/>
+          <w:szCs w:val="28"/>
+        </w:rPr>
+        <w:t>can happen.</w:t>
+      </w:r>
+    </w:p>
+    <w:p>
+      <w:pPr>
+        <w:rPr>
+          <w:sz w:val="28"/>
+          <w:szCs w:val="28"/>
+        </w:rPr>
+      </w:pPr>
+      <w:r>
+        <w:rPr>
+          <w:sz w:val="28"/>
+          <w:szCs w:val="28"/>
+        </w:rPr>
         <w:br w:type="page"/>
       </w:r>
     </w:p>
     <w:p>
       <w:pPr>
-        <w:pStyle w:val="ListParagraph"/>
-        <w:ind w:left="144"/>
         <w:rPr>
           <w:b/>
           <w:bCs/>
@@ -2691,105 +4327,43 @@
           <w:szCs w:val="28"/>
         </w:rPr>
         <w:lastRenderedPageBreak/>
-        <w:t xml:space="preserve">(Slide x) - </w:t>
-      </w:r>
-      <w:r>
-        <w:rPr>
-          <w:b/>
-          <w:bCs/>
-          <w:sz w:val="28"/>
-          <w:szCs w:val="28"/>
-        </w:rPr>
-        <w:t>What can we do?</w:t>
-      </w:r>
-    </w:p>
-    <w:p>
-      <w:pPr>
-        <w:rPr>
-          <w:sz w:val="52"/>
-          <w:szCs w:val="52"/>
-        </w:rPr>
-      </w:pPr>
-      <w:r>
-        <w:rPr>
-          <w:sz w:val="52"/>
-          <w:szCs w:val="52"/>
-        </w:rPr>
-        <w:br w:type="page"/>
-      </w:r>
-    </w:p>
-    <w:p>
-      <w:pPr>
-        <w:pStyle w:val="ListParagraph"/>
-        <w:ind w:left="144"/>
-        <w:rPr>
-          <w:b/>
-          <w:bCs/>
-          <w:sz w:val="28"/>
-          <w:szCs w:val="28"/>
-        </w:rPr>
-      </w:pPr>
-      <w:r>
-        <w:rPr>
-          <w:b/>
-          <w:bCs/>
-          <w:sz w:val="28"/>
-          <w:szCs w:val="28"/>
-        </w:rPr>
-        <w:lastRenderedPageBreak/>
-        <w:t xml:space="preserve">(Slide x) - </w:t>
-      </w:r>
-      <w:r>
-        <w:rPr>
-          <w:b/>
-          <w:bCs/>
-          <w:sz w:val="28"/>
-          <w:szCs w:val="28"/>
-        </w:rPr>
-        <w:t>Tool</w:t>
-      </w:r>
-    </w:p>
-    <w:p>
-      <w:pPr>
-        <w:pStyle w:val="ListParagraph"/>
-        <w:ind w:left="144"/>
-        <w:rPr>
-          <w:b/>
-          <w:bCs/>
-          <w:sz w:val="28"/>
-          <w:szCs w:val="28"/>
-        </w:rPr>
-      </w:pPr>
-      <w:r>
-        <w:rPr>
-          <w:b/>
-          <w:bCs/>
-          <w:sz w:val="28"/>
-          <w:szCs w:val="28"/>
-        </w:rPr>
-        <w:br w:type="page"/>
-      </w:r>
-    </w:p>
-    <w:p>
-      <w:pPr>
-        <w:pStyle w:val="ListParagraph"/>
-        <w:ind w:left="144"/>
-        <w:rPr>
-          <w:b/>
-          <w:bCs/>
-          <w:sz w:val="28"/>
-          <w:szCs w:val="28"/>
-        </w:rPr>
-      </w:pPr>
-      <w:r>
-        <w:rPr>
-          <w:b/>
-          <w:bCs/>
-          <w:sz w:val="28"/>
-          <w:szCs w:val="28"/>
-        </w:rPr>
-        <w:lastRenderedPageBreak/>
-        <w:t xml:space="preserve">(Slide x) - </w:t>
+        <w:t xml:space="preserve">(Slide </w:t>
+      </w:r>
+      <w:r>
+        <w:rPr>
+          <w:b/>
+          <w:bCs/>
+          <w:sz w:val="28"/>
+          <w:szCs w:val="28"/>
+        </w:rPr>
+        <w:t>18</w:t>
+      </w:r>
+      <w:r>
+        <w:rPr>
+          <w:b/>
+          <w:bCs/>
+          <w:sz w:val="28"/>
+          <w:szCs w:val="28"/>
+        </w:rPr>
+        <w:t xml:space="preserve">) </w:t>
+      </w:r>
+      <w:r>
+        <w:rPr>
+          <w:b/>
+          <w:bCs/>
+          <w:sz w:val="28"/>
+          <w:szCs w:val="28"/>
+        </w:rPr>
+        <w:t>–</w:t>
+      </w:r>
+      <w:r>
+        <w:rPr>
+          <w:b/>
+          <w:bCs/>
+          <w:sz w:val="28"/>
+          <w:szCs w:val="28"/>
+        </w:rPr>
+        <w:t xml:space="preserve"> </w:t>
       </w:r>
       <w:r>
         <w:rPr>
@@ -2799,6 +4373,111 @@
           <w:szCs w:val="28"/>
         </w:rPr>
         <w:t>Summary</w:t>
+      </w:r>
+    </w:p>
+    <w:p>
+      <w:pPr>
+        <w:rPr>
+          <w:sz w:val="28"/>
+          <w:szCs w:val="28"/>
+        </w:rPr>
+      </w:pPr>
+      <w:r>
+        <w:rPr>
+          <w:sz w:val="28"/>
+          <w:szCs w:val="28"/>
+        </w:rPr>
+        <w:t>Offer an Analogy</w:t>
+      </w:r>
+    </w:p>
+    <w:p>
+      <w:pPr>
+        <w:rPr>
+          <w:sz w:val="28"/>
+          <w:szCs w:val="28"/>
+        </w:rPr>
+      </w:pPr>
+      <w:r>
+        <w:rPr>
+          <w:sz w:val="28"/>
+          <w:szCs w:val="28"/>
+        </w:rPr>
+        <w:t>Think of the threads that make up a fabric—the MacLaren tartan, for example. One thread</w:t>
+      </w:r>
+      <w:r>
+        <w:rPr>
+          <w:sz w:val="28"/>
+          <w:szCs w:val="28"/>
+        </w:rPr>
+        <w:t xml:space="preserve"> </w:t>
+      </w:r>
+      <w:r>
+        <w:rPr>
+          <w:sz w:val="28"/>
+          <w:szCs w:val="28"/>
+        </w:rPr>
+        <w:t>alone is not so strong, but when woven together, the resulting fabric is strong and</w:t>
+      </w:r>
+      <w:r>
+        <w:rPr>
+          <w:sz w:val="28"/>
+          <w:szCs w:val="28"/>
+        </w:rPr>
+        <w:t xml:space="preserve"> </w:t>
+      </w:r>
+      <w:r>
+        <w:rPr>
+          <w:sz w:val="28"/>
+          <w:szCs w:val="28"/>
+        </w:rPr>
+        <w:t>beautiful, and it represents something to us. If all the threads ran in the same direction, it</w:t>
+      </w:r>
+      <w:r>
+        <w:rPr>
+          <w:sz w:val="28"/>
+          <w:szCs w:val="28"/>
+        </w:rPr>
+        <w:t xml:space="preserve"> </w:t>
+      </w:r>
+      <w:r>
+        <w:rPr>
+          <w:sz w:val="28"/>
+          <w:szCs w:val="28"/>
+        </w:rPr>
+        <w:t xml:space="preserve">would not hold together. They support each other. Each color gives life to the </w:t>
+      </w:r>
+      <w:r>
+        <w:rPr>
+          <w:sz w:val="28"/>
+          <w:szCs w:val="28"/>
+        </w:rPr>
+        <w:t>pattern, and</w:t>
+      </w:r>
+      <w:r>
+        <w:rPr>
+          <w:sz w:val="28"/>
+          <w:szCs w:val="28"/>
+        </w:rPr>
+        <w:t xml:space="preserve"> that pattern tells a story of unity and the strength that comes from working together.</w:t>
+      </w:r>
+    </w:p>
+    <w:p>
+      <w:pPr>
+        <w:rPr>
+          <w:b/>
+          <w:bCs/>
+          <w:sz w:val="28"/>
+          <w:szCs w:val="28"/>
+        </w:rPr>
+      </w:pPr>
+      <w:r>
+        <w:rPr>
+          <w:b/>
+          <w:bCs/>
+          <w:sz w:val="28"/>
+          <w:szCs w:val="28"/>
+        </w:rPr>
+        <w:t>We are stronger together than when we are separate.</w:t>
       </w:r>
     </w:p>
     <w:sectPr>
@@ -3561,6 +5240,178 @@
     </w:lvl>
   </w:abstractNum>
   <w:abstractNum w:abstractNumId="6" w15:restartNumberingAfterBreak="0">
+    <w:nsid w:val="2C556F6A"/>
+    <w:multiLevelType w:val="hybridMultilevel"/>
+    <w:tmpl w:val="278ECDEE"/>
+    <w:lvl w:ilvl="0" w:tplc="0409000F">
+      <w:start w:val="1"/>
+      <w:numFmt w:val="decimal"/>
+      <w:lvlText w:val="%1."/>
+      <w:lvlJc w:val="left"/>
+      <w:pPr>
+        <w:ind w:left="720" w:hanging="360"/>
+      </w:pPr>
+    </w:lvl>
+    <w:lvl w:ilvl="1" w:tplc="04090019" w:tentative="1">
+      <w:start w:val="1"/>
+      <w:numFmt w:val="lowerLetter"/>
+      <w:lvlText w:val="%2."/>
+      <w:lvlJc w:val="left"/>
+      <w:pPr>
+        <w:ind w:left="1440" w:hanging="360"/>
+      </w:pPr>
+    </w:lvl>
+    <w:lvl w:ilvl="2" w:tplc="0409001B" w:tentative="1">
+      <w:start w:val="1"/>
+      <w:numFmt w:val="lowerRoman"/>
+      <w:lvlText w:val="%3."/>
+      <w:lvlJc w:val="right"/>
+      <w:pPr>
+        <w:ind w:left="2160" w:hanging="180"/>
+      </w:pPr>
+    </w:lvl>
+    <w:lvl w:ilvl="3" w:tplc="0409000F" w:tentative="1">
+      <w:start w:val="1"/>
+      <w:numFmt w:val="decimal"/>
+      <w:lvlText w:val="%4."/>
+      <w:lvlJc w:val="left"/>
+      <w:pPr>
+        <w:ind w:left="2880" w:hanging="360"/>
+      </w:pPr>
+    </w:lvl>
+    <w:lvl w:ilvl="4" w:tplc="04090019" w:tentative="1">
+      <w:start w:val="1"/>
+      <w:numFmt w:val="lowerLetter"/>
+      <w:lvlText w:val="%5."/>
+      <w:lvlJc w:val="left"/>
+      <w:pPr>
+        <w:ind w:left="3600" w:hanging="360"/>
+      </w:pPr>
+    </w:lvl>
+    <w:lvl w:ilvl="5" w:tplc="0409001B" w:tentative="1">
+      <w:start w:val="1"/>
+      <w:numFmt w:val="lowerRoman"/>
+      <w:lvlText w:val="%6."/>
+      <w:lvlJc w:val="right"/>
+      <w:pPr>
+        <w:ind w:left="4320" w:hanging="180"/>
+      </w:pPr>
+    </w:lvl>
+    <w:lvl w:ilvl="6" w:tplc="0409000F" w:tentative="1">
+      <w:start w:val="1"/>
+      <w:numFmt w:val="decimal"/>
+      <w:lvlText w:val="%7."/>
+      <w:lvlJc w:val="left"/>
+      <w:pPr>
+        <w:ind w:left="5040" w:hanging="360"/>
+      </w:pPr>
+    </w:lvl>
+    <w:lvl w:ilvl="7" w:tplc="04090019" w:tentative="1">
+      <w:start w:val="1"/>
+      <w:numFmt w:val="lowerLetter"/>
+      <w:lvlText w:val="%8."/>
+      <w:lvlJc w:val="left"/>
+      <w:pPr>
+        <w:ind w:left="5760" w:hanging="360"/>
+      </w:pPr>
+    </w:lvl>
+    <w:lvl w:ilvl="8" w:tplc="0409001B" w:tentative="1">
+      <w:start w:val="1"/>
+      <w:numFmt w:val="lowerRoman"/>
+      <w:lvlText w:val="%9."/>
+      <w:lvlJc w:val="right"/>
+      <w:pPr>
+        <w:ind w:left="6480" w:hanging="180"/>
+      </w:pPr>
+    </w:lvl>
+  </w:abstractNum>
+  <w:abstractNum w:abstractNumId="7" w15:restartNumberingAfterBreak="0">
+    <w:nsid w:val="2E275D0D"/>
+    <w:multiLevelType w:val="hybridMultilevel"/>
+    <w:tmpl w:val="31FAB69A"/>
+    <w:lvl w:ilvl="0" w:tplc="0409000F">
+      <w:start w:val="1"/>
+      <w:numFmt w:val="decimal"/>
+      <w:lvlText w:val="%1."/>
+      <w:lvlJc w:val="left"/>
+      <w:pPr>
+        <w:ind w:left="720" w:hanging="360"/>
+      </w:pPr>
+    </w:lvl>
+    <w:lvl w:ilvl="1" w:tplc="04090019" w:tentative="1">
+      <w:start w:val="1"/>
+      <w:numFmt w:val="lowerLetter"/>
+      <w:lvlText w:val="%2."/>
+      <w:lvlJc w:val="left"/>
+      <w:pPr>
+        <w:ind w:left="1440" w:hanging="360"/>
+      </w:pPr>
+    </w:lvl>
+    <w:lvl w:ilvl="2" w:tplc="0409001B" w:tentative="1">
+      <w:start w:val="1"/>
+      <w:numFmt w:val="lowerRoman"/>
+      <w:lvlText w:val="%3."/>
+      <w:lvlJc w:val="right"/>
+      <w:pPr>
+        <w:ind w:left="2160" w:hanging="180"/>
+      </w:pPr>
+    </w:lvl>
+    <w:lvl w:ilvl="3" w:tplc="0409000F" w:tentative="1">
+      <w:start w:val="1"/>
+      <w:numFmt w:val="decimal"/>
+      <w:lvlText w:val="%4."/>
+      <w:lvlJc w:val="left"/>
+      <w:pPr>
+        <w:ind w:left="2880" w:hanging="360"/>
+      </w:pPr>
+    </w:lvl>
+    <w:lvl w:ilvl="4" w:tplc="04090019" w:tentative="1">
+      <w:start w:val="1"/>
+      <w:numFmt w:val="lowerLetter"/>
+      <w:lvlText w:val="%5."/>
+      <w:lvlJc w:val="left"/>
+      <w:pPr>
+        <w:ind w:left="3600" w:hanging="360"/>
+      </w:pPr>
+    </w:lvl>
+    <w:lvl w:ilvl="5" w:tplc="0409001B" w:tentative="1">
+      <w:start w:val="1"/>
+      <w:numFmt w:val="lowerRoman"/>
+      <w:lvlText w:val="%6."/>
+      <w:lvlJc w:val="right"/>
+      <w:pPr>
+        <w:ind w:left="4320" w:hanging="180"/>
+      </w:pPr>
+    </w:lvl>
+    <w:lvl w:ilvl="6" w:tplc="0409000F" w:tentative="1">
+      <w:start w:val="1"/>
+      <w:numFmt w:val="decimal"/>
+      <w:lvlText w:val="%7."/>
+      <w:lvlJc w:val="left"/>
+      <w:pPr>
+        <w:ind w:left="5040" w:hanging="360"/>
+      </w:pPr>
+    </w:lvl>
+    <w:lvl w:ilvl="7" w:tplc="04090019" w:tentative="1">
+      <w:start w:val="1"/>
+      <w:numFmt w:val="lowerLetter"/>
+      <w:lvlText w:val="%8."/>
+      <w:lvlJc w:val="left"/>
+      <w:pPr>
+        <w:ind w:left="5760" w:hanging="360"/>
+      </w:pPr>
+    </w:lvl>
+    <w:lvl w:ilvl="8" w:tplc="0409001B" w:tentative="1">
+      <w:start w:val="1"/>
+      <w:numFmt w:val="lowerRoman"/>
+      <w:lvlText w:val="%9."/>
+      <w:lvlJc w:val="right"/>
+      <w:pPr>
+        <w:ind w:left="6480" w:hanging="180"/>
+      </w:pPr>
+    </w:lvl>
+  </w:abstractNum>
+  <w:abstractNum w:abstractNumId="8" w15:restartNumberingAfterBreak="0">
     <w:nsid w:val="45451902"/>
     <w:multiLevelType w:val="multilevel"/>
     <w:tmpl w:val="5972EDFE"/>
@@ -3673,7 +5524,96 @@
       </w:rPr>
     </w:lvl>
   </w:abstractNum>
-  <w:abstractNum w:abstractNumId="7" w15:restartNumberingAfterBreak="0">
+  <w:abstractNum w:abstractNumId="9" w15:restartNumberingAfterBreak="0">
+    <w:nsid w:val="4B8D198C"/>
+    <w:multiLevelType w:val="hybridMultilevel"/>
+    <w:tmpl w:val="2C6EECEE"/>
+    <w:lvl w:ilvl="0" w:tplc="0409000F">
+      <w:start w:val="1"/>
+      <w:numFmt w:val="decimal"/>
+      <w:lvlText w:val="%1."/>
+      <w:lvlJc w:val="left"/>
+      <w:pPr>
+        <w:ind w:left="720" w:hanging="360"/>
+      </w:pPr>
+      <w:rPr>
+        <w:rFonts w:hint="default"/>
+      </w:rPr>
+    </w:lvl>
+    <w:lvl w:ilvl="1" w:tplc="04090019" w:tentative="1">
+      <w:start w:val="1"/>
+      <w:numFmt w:val="lowerLetter"/>
+      <w:lvlText w:val="%2."/>
+      <w:lvlJc w:val="left"/>
+      <w:pPr>
+        <w:ind w:left="1440" w:hanging="360"/>
+      </w:pPr>
+    </w:lvl>
+    <w:lvl w:ilvl="2" w:tplc="0409001B" w:tentative="1">
+      <w:start w:val="1"/>
+      <w:numFmt w:val="lowerRoman"/>
+      <w:lvlText w:val="%3."/>
+      <w:lvlJc w:val="right"/>
+      <w:pPr>
+        <w:ind w:left="2160" w:hanging="180"/>
+      </w:pPr>
+    </w:lvl>
+    <w:lvl w:ilvl="3" w:tplc="0409000F" w:tentative="1">
+      <w:start w:val="1"/>
+      <w:numFmt w:val="decimal"/>
+      <w:lvlText w:val="%4."/>
+      <w:lvlJc w:val="left"/>
+      <w:pPr>
+        <w:ind w:left="2880" w:hanging="360"/>
+      </w:pPr>
+    </w:lvl>
+    <w:lvl w:ilvl="4" w:tplc="04090019" w:tentative="1">
+      <w:start w:val="1"/>
+      <w:numFmt w:val="lowerLetter"/>
+      <w:lvlText w:val="%5."/>
+      <w:lvlJc w:val="left"/>
+      <w:pPr>
+        <w:ind w:left="3600" w:hanging="360"/>
+      </w:pPr>
+    </w:lvl>
+    <w:lvl w:ilvl="5" w:tplc="0409001B" w:tentative="1">
+      <w:start w:val="1"/>
+      <w:numFmt w:val="lowerRoman"/>
+      <w:lvlText w:val="%6."/>
+      <w:lvlJc w:val="right"/>
+      <w:pPr>
+        <w:ind w:left="4320" w:hanging="180"/>
+      </w:pPr>
+    </w:lvl>
+    <w:lvl w:ilvl="6" w:tplc="0409000F" w:tentative="1">
+      <w:start w:val="1"/>
+      <w:numFmt w:val="decimal"/>
+      <w:lvlText w:val="%7."/>
+      <w:lvlJc w:val="left"/>
+      <w:pPr>
+        <w:ind w:left="5040" w:hanging="360"/>
+      </w:pPr>
+    </w:lvl>
+    <w:lvl w:ilvl="7" w:tplc="04090019" w:tentative="1">
+      <w:start w:val="1"/>
+      <w:numFmt w:val="lowerLetter"/>
+      <w:lvlText w:val="%8."/>
+      <w:lvlJc w:val="left"/>
+      <w:pPr>
+        <w:ind w:left="5760" w:hanging="360"/>
+      </w:pPr>
+    </w:lvl>
+    <w:lvl w:ilvl="8" w:tplc="0409001B" w:tentative="1">
+      <w:start w:val="1"/>
+      <w:numFmt w:val="lowerRoman"/>
+      <w:lvlText w:val="%9."/>
+      <w:lvlJc w:val="right"/>
+      <w:pPr>
+        <w:ind w:left="6480" w:hanging="180"/>
+      </w:pPr>
+    </w:lvl>
+  </w:abstractNum>
+  <w:abstractNum w:abstractNumId="10" w15:restartNumberingAfterBreak="0">
     <w:nsid w:val="50B5654A"/>
     <w:multiLevelType w:val="multilevel"/>
     <w:tmpl w:val="DADCC440"/>
@@ -3787,7 +5727,7 @@
       </w:rPr>
     </w:lvl>
   </w:abstractNum>
-  <w:abstractNum w:abstractNumId="8" w15:restartNumberingAfterBreak="0">
+  <w:abstractNum w:abstractNumId="11" w15:restartNumberingAfterBreak="0">
     <w:nsid w:val="53564956"/>
     <w:multiLevelType w:val="singleLevel"/>
     <w:tmpl w:val="20AE0D2C"/>
@@ -3807,7 +5747,7 @@
       </w:rPr>
     </w:lvl>
   </w:abstractNum>
-  <w:abstractNum w:abstractNumId="9" w15:restartNumberingAfterBreak="0">
+  <w:abstractNum w:abstractNumId="12" w15:restartNumberingAfterBreak="0">
     <w:nsid w:val="54AC1820"/>
     <w:multiLevelType w:val="hybridMultilevel"/>
     <w:tmpl w:val="88B89E6A"/>
@@ -3920,7 +5860,120 @@
       </w:rPr>
     </w:lvl>
   </w:abstractNum>
-  <w:abstractNum w:abstractNumId="10" w15:restartNumberingAfterBreak="0">
+  <w:abstractNum w:abstractNumId="13" w15:restartNumberingAfterBreak="0">
+    <w:nsid w:val="55794724"/>
+    <w:multiLevelType w:val="hybridMultilevel"/>
+    <w:tmpl w:val="F2684A44"/>
+    <w:lvl w:ilvl="0" w:tplc="04090001">
+      <w:start w:val="1"/>
+      <w:numFmt w:val="bullet"/>
+      <w:lvlText w:val=""/>
+      <w:lvlJc w:val="left"/>
+      <w:pPr>
+        <w:ind w:left="720" w:hanging="360"/>
+      </w:pPr>
+      <w:rPr>
+        <w:rFonts w:ascii="Symbol" w:hAnsi="Symbol" w:hint="default"/>
+      </w:rPr>
+    </w:lvl>
+    <w:lvl w:ilvl="1" w:tplc="04090003" w:tentative="1">
+      <w:start w:val="1"/>
+      <w:numFmt w:val="bullet"/>
+      <w:lvlText w:val="o"/>
+      <w:lvlJc w:val="left"/>
+      <w:pPr>
+        <w:ind w:left="1440" w:hanging="360"/>
+      </w:pPr>
+      <w:rPr>
+        <w:rFonts w:ascii="Courier New" w:hAnsi="Courier New" w:hint="default"/>
+      </w:rPr>
+    </w:lvl>
+    <w:lvl w:ilvl="2" w:tplc="04090005" w:tentative="1">
+      <w:start w:val="1"/>
+      <w:numFmt w:val="bullet"/>
+      <w:lvlText w:val=""/>
+      <w:lvlJc w:val="left"/>
+      <w:pPr>
+        <w:ind w:left="2160" w:hanging="360"/>
+      </w:pPr>
+      <w:rPr>
+        <w:rFonts w:ascii="Wingdings" w:hAnsi="Wingdings" w:hint="default"/>
+      </w:rPr>
+    </w:lvl>
+    <w:lvl w:ilvl="3" w:tplc="04090001" w:tentative="1">
+      <w:start w:val="1"/>
+      <w:numFmt w:val="bullet"/>
+      <w:lvlText w:val=""/>
+      <w:lvlJc w:val="left"/>
+      <w:pPr>
+        <w:ind w:left="2880" w:hanging="360"/>
+      </w:pPr>
+      <w:rPr>
+        <w:rFonts w:ascii="Symbol" w:hAnsi="Symbol" w:hint="default"/>
+      </w:rPr>
+    </w:lvl>
+    <w:lvl w:ilvl="4" w:tplc="04090003" w:tentative="1">
+      <w:start w:val="1"/>
+      <w:numFmt w:val="bullet"/>
+      <w:lvlText w:val="o"/>
+      <w:lvlJc w:val="left"/>
+      <w:pPr>
+        <w:ind w:left="3600" w:hanging="360"/>
+      </w:pPr>
+      <w:rPr>
+        <w:rFonts w:ascii="Courier New" w:hAnsi="Courier New" w:hint="default"/>
+      </w:rPr>
+    </w:lvl>
+    <w:lvl w:ilvl="5" w:tplc="04090005" w:tentative="1">
+      <w:start w:val="1"/>
+      <w:numFmt w:val="bullet"/>
+      <w:lvlText w:val=""/>
+      <w:lvlJc w:val="left"/>
+      <w:pPr>
+        <w:ind w:left="4320" w:hanging="360"/>
+      </w:pPr>
+      <w:rPr>
+        <w:rFonts w:ascii="Wingdings" w:hAnsi="Wingdings" w:hint="default"/>
+      </w:rPr>
+    </w:lvl>
+    <w:lvl w:ilvl="6" w:tplc="04090001" w:tentative="1">
+      <w:start w:val="1"/>
+      <w:numFmt w:val="bullet"/>
+      <w:lvlText w:val=""/>
+      <w:lvlJc w:val="left"/>
+      <w:pPr>
+        <w:ind w:left="5040" w:hanging="360"/>
+      </w:pPr>
+      <w:rPr>
+        <w:rFonts w:ascii="Symbol" w:hAnsi="Symbol" w:hint="default"/>
+      </w:rPr>
+    </w:lvl>
+    <w:lvl w:ilvl="7" w:tplc="04090003" w:tentative="1">
+      <w:start w:val="1"/>
+      <w:numFmt w:val="bullet"/>
+      <w:lvlText w:val="o"/>
+      <w:lvlJc w:val="left"/>
+      <w:pPr>
+        <w:ind w:left="5760" w:hanging="360"/>
+      </w:pPr>
+      <w:rPr>
+        <w:rFonts w:ascii="Courier New" w:hAnsi="Courier New" w:hint="default"/>
+      </w:rPr>
+    </w:lvl>
+    <w:lvl w:ilvl="8" w:tplc="04090005" w:tentative="1">
+      <w:start w:val="1"/>
+      <w:numFmt w:val="bullet"/>
+      <w:lvlText w:val=""/>
+      <w:lvlJc w:val="left"/>
+      <w:pPr>
+        <w:ind w:left="6480" w:hanging="360"/>
+      </w:pPr>
+      <w:rPr>
+        <w:rFonts w:ascii="Wingdings" w:hAnsi="Wingdings" w:hint="default"/>
+      </w:rPr>
+    </w:lvl>
+  </w:abstractNum>
+  <w:abstractNum w:abstractNumId="14" w15:restartNumberingAfterBreak="0">
     <w:nsid w:val="5C7C4045"/>
     <w:multiLevelType w:val="multilevel"/>
     <w:tmpl w:val="E01C35D0"/>
@@ -4037,7 +6090,96 @@
       </w:rPr>
     </w:lvl>
   </w:abstractNum>
-  <w:abstractNum w:abstractNumId="11" w15:restartNumberingAfterBreak="0">
+  <w:abstractNum w:abstractNumId="15" w15:restartNumberingAfterBreak="0">
+    <w:nsid w:val="63736C4F"/>
+    <w:multiLevelType w:val="hybridMultilevel"/>
+    <w:tmpl w:val="317A8BA6"/>
+    <w:lvl w:ilvl="0" w:tplc="0409000F">
+      <w:start w:val="1"/>
+      <w:numFmt w:val="decimal"/>
+      <w:lvlText w:val="%1."/>
+      <w:lvlJc w:val="left"/>
+      <w:pPr>
+        <w:ind w:left="720" w:hanging="360"/>
+      </w:pPr>
+      <w:rPr>
+        <w:rFonts w:hint="default"/>
+      </w:rPr>
+    </w:lvl>
+    <w:lvl w:ilvl="1" w:tplc="04090019" w:tentative="1">
+      <w:start w:val="1"/>
+      <w:numFmt w:val="lowerLetter"/>
+      <w:lvlText w:val="%2."/>
+      <w:lvlJc w:val="left"/>
+      <w:pPr>
+        <w:ind w:left="1440" w:hanging="360"/>
+      </w:pPr>
+    </w:lvl>
+    <w:lvl w:ilvl="2" w:tplc="0409001B" w:tentative="1">
+      <w:start w:val="1"/>
+      <w:numFmt w:val="lowerRoman"/>
+      <w:lvlText w:val="%3."/>
+      <w:lvlJc w:val="right"/>
+      <w:pPr>
+        <w:ind w:left="2160" w:hanging="180"/>
+      </w:pPr>
+    </w:lvl>
+    <w:lvl w:ilvl="3" w:tplc="0409000F" w:tentative="1">
+      <w:start w:val="1"/>
+      <w:numFmt w:val="decimal"/>
+      <w:lvlText w:val="%4."/>
+      <w:lvlJc w:val="left"/>
+      <w:pPr>
+        <w:ind w:left="2880" w:hanging="360"/>
+      </w:pPr>
+    </w:lvl>
+    <w:lvl w:ilvl="4" w:tplc="04090019" w:tentative="1">
+      <w:start w:val="1"/>
+      <w:numFmt w:val="lowerLetter"/>
+      <w:lvlText w:val="%5."/>
+      <w:lvlJc w:val="left"/>
+      <w:pPr>
+        <w:ind w:left="3600" w:hanging="360"/>
+      </w:pPr>
+    </w:lvl>
+    <w:lvl w:ilvl="5" w:tplc="0409001B" w:tentative="1">
+      <w:start w:val="1"/>
+      <w:numFmt w:val="lowerRoman"/>
+      <w:lvlText w:val="%6."/>
+      <w:lvlJc w:val="right"/>
+      <w:pPr>
+        <w:ind w:left="4320" w:hanging="180"/>
+      </w:pPr>
+    </w:lvl>
+    <w:lvl w:ilvl="6" w:tplc="0409000F" w:tentative="1">
+      <w:start w:val="1"/>
+      <w:numFmt w:val="decimal"/>
+      <w:lvlText w:val="%7."/>
+      <w:lvlJc w:val="left"/>
+      <w:pPr>
+        <w:ind w:left="5040" w:hanging="360"/>
+      </w:pPr>
+    </w:lvl>
+    <w:lvl w:ilvl="7" w:tplc="04090019" w:tentative="1">
+      <w:start w:val="1"/>
+      <w:numFmt w:val="lowerLetter"/>
+      <w:lvlText w:val="%8."/>
+      <w:lvlJc w:val="left"/>
+      <w:pPr>
+        <w:ind w:left="5760" w:hanging="360"/>
+      </w:pPr>
+    </w:lvl>
+    <w:lvl w:ilvl="8" w:tplc="0409001B" w:tentative="1">
+      <w:start w:val="1"/>
+      <w:numFmt w:val="lowerRoman"/>
+      <w:lvlText w:val="%9."/>
+      <w:lvlJc w:val="right"/>
+      <w:pPr>
+        <w:ind w:left="6480" w:hanging="180"/>
+      </w:pPr>
+    </w:lvl>
+  </w:abstractNum>
+  <w:abstractNum w:abstractNumId="16" w15:restartNumberingAfterBreak="0">
     <w:nsid w:val="669075A4"/>
     <w:multiLevelType w:val="hybridMultilevel"/>
     <w:tmpl w:val="42ECC550"/>
@@ -4150,7 +6292,7 @@
       </w:rPr>
     </w:lvl>
   </w:abstractNum>
-  <w:abstractNum w:abstractNumId="12" w15:restartNumberingAfterBreak="0">
+  <w:abstractNum w:abstractNumId="17" w15:restartNumberingAfterBreak="0">
     <w:nsid w:val="67951F42"/>
     <w:multiLevelType w:val="multilevel"/>
     <w:tmpl w:val="5972EDFE"/>
@@ -4264,7 +6406,7 @@
       </w:rPr>
     </w:lvl>
   </w:abstractNum>
-  <w:abstractNum w:abstractNumId="13" w15:restartNumberingAfterBreak="0">
+  <w:abstractNum w:abstractNumId="18" w15:restartNumberingAfterBreak="0">
     <w:nsid w:val="6C137412"/>
     <w:multiLevelType w:val="hybridMultilevel"/>
     <w:tmpl w:val="404C256A"/>
@@ -4377,10 +6519,123 @@
       </w:rPr>
     </w:lvl>
   </w:abstractNum>
-  <w:abstractNum w:abstractNumId="14" w15:restartNumberingAfterBreak="0">
+  <w:abstractNum w:abstractNumId="19" w15:restartNumberingAfterBreak="0">
     <w:nsid w:val="703738EE"/>
     <w:multiLevelType w:val="hybridMultilevel"/>
     <w:tmpl w:val="6A5CCFA4"/>
+    <w:lvl w:ilvl="0" w:tplc="04090001">
+      <w:start w:val="1"/>
+      <w:numFmt w:val="bullet"/>
+      <w:lvlText w:val=""/>
+      <w:lvlJc w:val="left"/>
+      <w:pPr>
+        <w:ind w:left="720" w:hanging="360"/>
+      </w:pPr>
+      <w:rPr>
+        <w:rFonts w:ascii="Symbol" w:hAnsi="Symbol" w:hint="default"/>
+      </w:rPr>
+    </w:lvl>
+    <w:lvl w:ilvl="1" w:tplc="04090003" w:tentative="1">
+      <w:start w:val="1"/>
+      <w:numFmt w:val="bullet"/>
+      <w:lvlText w:val="o"/>
+      <w:lvlJc w:val="left"/>
+      <w:pPr>
+        <w:ind w:left="1440" w:hanging="360"/>
+      </w:pPr>
+      <w:rPr>
+        <w:rFonts w:ascii="Courier New" w:hAnsi="Courier New" w:hint="default"/>
+      </w:rPr>
+    </w:lvl>
+    <w:lvl w:ilvl="2" w:tplc="04090005" w:tentative="1">
+      <w:start w:val="1"/>
+      <w:numFmt w:val="bullet"/>
+      <w:lvlText w:val=""/>
+      <w:lvlJc w:val="left"/>
+      <w:pPr>
+        <w:ind w:left="2160" w:hanging="360"/>
+      </w:pPr>
+      <w:rPr>
+        <w:rFonts w:ascii="Wingdings" w:hAnsi="Wingdings" w:hint="default"/>
+      </w:rPr>
+    </w:lvl>
+    <w:lvl w:ilvl="3" w:tplc="04090001" w:tentative="1">
+      <w:start w:val="1"/>
+      <w:numFmt w:val="bullet"/>
+      <w:lvlText w:val=""/>
+      <w:lvlJc w:val="left"/>
+      <w:pPr>
+        <w:ind w:left="2880" w:hanging="360"/>
+      </w:pPr>
+      <w:rPr>
+        <w:rFonts w:ascii="Symbol" w:hAnsi="Symbol" w:hint="default"/>
+      </w:rPr>
+    </w:lvl>
+    <w:lvl w:ilvl="4" w:tplc="04090003" w:tentative="1">
+      <w:start w:val="1"/>
+      <w:numFmt w:val="bullet"/>
+      <w:lvlText w:val="o"/>
+      <w:lvlJc w:val="left"/>
+      <w:pPr>
+        <w:ind w:left="3600" w:hanging="360"/>
+      </w:pPr>
+      <w:rPr>
+        <w:rFonts w:ascii="Courier New" w:hAnsi="Courier New" w:hint="default"/>
+      </w:rPr>
+    </w:lvl>
+    <w:lvl w:ilvl="5" w:tplc="04090005" w:tentative="1">
+      <w:start w:val="1"/>
+      <w:numFmt w:val="bullet"/>
+      <w:lvlText w:val=""/>
+      <w:lvlJc w:val="left"/>
+      <w:pPr>
+        <w:ind w:left="4320" w:hanging="360"/>
+      </w:pPr>
+      <w:rPr>
+        <w:rFonts w:ascii="Wingdings" w:hAnsi="Wingdings" w:hint="default"/>
+      </w:rPr>
+    </w:lvl>
+    <w:lvl w:ilvl="6" w:tplc="04090001" w:tentative="1">
+      <w:start w:val="1"/>
+      <w:numFmt w:val="bullet"/>
+      <w:lvlText w:val=""/>
+      <w:lvlJc w:val="left"/>
+      <w:pPr>
+        <w:ind w:left="5040" w:hanging="360"/>
+      </w:pPr>
+      <w:rPr>
+        <w:rFonts w:ascii="Symbol" w:hAnsi="Symbol" w:hint="default"/>
+      </w:rPr>
+    </w:lvl>
+    <w:lvl w:ilvl="7" w:tplc="04090003" w:tentative="1">
+      <w:start w:val="1"/>
+      <w:numFmt w:val="bullet"/>
+      <w:lvlText w:val="o"/>
+      <w:lvlJc w:val="left"/>
+      <w:pPr>
+        <w:ind w:left="5760" w:hanging="360"/>
+      </w:pPr>
+      <w:rPr>
+        <w:rFonts w:ascii="Courier New" w:hAnsi="Courier New" w:hint="default"/>
+      </w:rPr>
+    </w:lvl>
+    <w:lvl w:ilvl="8" w:tplc="04090005" w:tentative="1">
+      <w:start w:val="1"/>
+      <w:numFmt w:val="bullet"/>
+      <w:lvlText w:val=""/>
+      <w:lvlJc w:val="left"/>
+      <w:pPr>
+        <w:ind w:left="6480" w:hanging="360"/>
+      </w:pPr>
+      <w:rPr>
+        <w:rFonts w:ascii="Wingdings" w:hAnsi="Wingdings" w:hint="default"/>
+      </w:rPr>
+    </w:lvl>
+  </w:abstractNum>
+  <w:abstractNum w:abstractNumId="20" w15:restartNumberingAfterBreak="0">
+    <w:nsid w:val="77A54C30"/>
+    <w:multiLevelType w:val="hybridMultilevel"/>
+    <w:tmpl w:val="3DAC487A"/>
     <w:lvl w:ilvl="0" w:tplc="04090001">
       <w:start w:val="1"/>
       <w:numFmt w:val="bullet"/>
@@ -4508,25 +6763,25 @@
     </w:lvlOverride>
   </w:num>
   <w:num w:numId="2" w16cid:durableId="1336610728">
-    <w:abstractNumId w:val="12"/>
+    <w:abstractNumId w:val="17"/>
   </w:num>
   <w:num w:numId="3" w16cid:durableId="627276369">
-    <w:abstractNumId w:val="6"/>
+    <w:abstractNumId w:val="8"/>
   </w:num>
   <w:num w:numId="4" w16cid:durableId="1244533512">
-    <w:abstractNumId w:val="8"/>
+    <w:abstractNumId w:val="11"/>
   </w:num>
   <w:num w:numId="5" w16cid:durableId="1264877046">
     <w:abstractNumId w:val="5"/>
   </w:num>
   <w:num w:numId="6" w16cid:durableId="1185754708">
-    <w:abstractNumId w:val="10"/>
+    <w:abstractNumId w:val="14"/>
   </w:num>
   <w:num w:numId="7" w16cid:durableId="1781493170">
-    <w:abstractNumId w:val="11"/>
+    <w:abstractNumId w:val="16"/>
   </w:num>
   <w:num w:numId="8" w16cid:durableId="2032026783">
-    <w:abstractNumId w:val="9"/>
+    <w:abstractNumId w:val="12"/>
   </w:num>
   <w:num w:numId="9" w16cid:durableId="892546258">
     <w:abstractNumId w:val="3"/>
@@ -4535,7 +6790,7 @@
     <w:abstractNumId w:val="2"/>
   </w:num>
   <w:num w:numId="11" w16cid:durableId="41752560">
-    <w:abstractNumId w:val="7"/>
+    <w:abstractNumId w:val="10"/>
   </w:num>
   <w:num w:numId="12" w16cid:durableId="2007593504">
     <w:abstractNumId w:val="0"/>
@@ -4544,10 +6799,28 @@
     <w:abstractNumId w:val="4"/>
   </w:num>
   <w:num w:numId="14" w16cid:durableId="1826624332">
+    <w:abstractNumId w:val="18"/>
+  </w:num>
+  <w:num w:numId="15" w16cid:durableId="1150749955">
+    <w:abstractNumId w:val="19"/>
+  </w:num>
+  <w:num w:numId="16" w16cid:durableId="258685500">
     <w:abstractNumId w:val="13"/>
   </w:num>
-  <w:num w:numId="15" w16cid:durableId="1150749955">
-    <w:abstractNumId w:val="14"/>
+  <w:num w:numId="17" w16cid:durableId="1062295440">
+    <w:abstractNumId w:val="20"/>
+  </w:num>
+  <w:num w:numId="18" w16cid:durableId="1264725469">
+    <w:abstractNumId w:val="6"/>
+  </w:num>
+  <w:num w:numId="19" w16cid:durableId="1972975766">
+    <w:abstractNumId w:val="9"/>
+  </w:num>
+  <w:num w:numId="20" w16cid:durableId="1026907199">
+    <w:abstractNumId w:val="7"/>
+  </w:num>
+  <w:num w:numId="21" w16cid:durableId="51390426">
+    <w:abstractNumId w:val="15"/>
   </w:num>
 </w:numbering>
 </file>

</xml_diff>